<commit_message>
Major additions to text; much of methods written, full provisional summary, key Intro bit.
</commit_message>
<xml_diff>
--- a/DefaultMSstyle.docx
+++ b/DefaultMSstyle.docx
@@ -1,6 +1,6 @@
 
 <file path=word/document.xml><?xml version="1.0" encoding="utf-8"?>
-<w:document xmlns:wpc="http://schemas.microsoft.com/office/word/2010/wordprocessingCanvas" xmlns:mc="http://schemas.openxmlformats.org/markup-compatibility/2006" xmlns:o="urn:schemas-microsoft-com:office:office" xmlns:r="http://schemas.openxmlformats.org/officeDocument/2006/relationships" xmlns:m="http://schemas.openxmlformats.org/officeDocument/2006/math" xmlns:v="urn:schemas-microsoft-com:vml" xmlns:wp14="http://schemas.microsoft.com/office/word/2010/wordprocessingDrawing" xmlns:wp="http://schemas.openxmlformats.org/drawingml/2006/wordprocessingDrawing" xmlns:w10="urn:schemas-microsoft-com:office:word" xmlns:w="http://schemas.openxmlformats.org/wordprocessingml/2006/main" xmlns:w14="http://schemas.microsoft.com/office/word/2010/wordml" xmlns:wpg="http://schemas.microsoft.com/office/word/2010/wordprocessingGroup" xmlns:wpi="http://schemas.microsoft.com/office/word/2010/wordprocessingInk" xmlns:wne="http://schemas.microsoft.com/office/word/2006/wordml" xmlns:wps="http://schemas.microsoft.com/office/word/2010/wordprocessingShape" mc:Ignorable="w14 wp14">
+<w:document xmlns:wpc="http://schemas.microsoft.com/office/word/2010/wordprocessingCanvas" xmlns:mo="http://schemas.microsoft.com/office/mac/office/2008/main" xmlns:mc="http://schemas.openxmlformats.org/markup-compatibility/2006" xmlns:mv="urn:schemas-microsoft-com:mac:vml" xmlns:o="urn:schemas-microsoft-com:office:office" xmlns:r="http://schemas.openxmlformats.org/officeDocument/2006/relationships" xmlns:m="http://schemas.openxmlformats.org/officeDocument/2006/math" xmlns:v="urn:schemas-microsoft-com:vml" xmlns:wp14="http://schemas.microsoft.com/office/word/2010/wordprocessingDrawing" xmlns:wp="http://schemas.openxmlformats.org/drawingml/2006/wordprocessingDrawing" xmlns:w10="urn:schemas-microsoft-com:office:word" xmlns:w="http://schemas.openxmlformats.org/wordprocessingml/2006/main" xmlns:w14="http://schemas.microsoft.com/office/word/2010/wordml" xmlns:wpg="http://schemas.microsoft.com/office/word/2010/wordprocessingGroup" xmlns:wpi="http://schemas.microsoft.com/office/word/2010/wordprocessingInk" xmlns:wne="http://schemas.microsoft.com/office/word/2006/wordml" xmlns:wps="http://schemas.microsoft.com/office/word/2010/wordprocessingShape" mc:Ignorable="w14 wp14">
   <w:body>
     <w:p>
       <w:pPr>
@@ -14,10 +14,7 @@
     </w:p>
     <w:p>
       <w:r>
-        <w:t>This is the introduction of the text. In fact, this is a random test of some stuff to do with a test bibliography what I just made (Collins and Jones, 2009). This is a further test with two references (Hooten and Hobbs, 2014; Martin, 2011)</w:t>
-      </w:r>
-      <w:r>
-        <w:t xml:space="preserve">. As Herborn et al. (2014) pointed out, tits are pretty cool. This is a great big long block of text with a hard return after </w:t>
+        <w:t xml:space="preserve">This is the introduction of the text. In fact, this is a random test of some stuff to do with a test bibliography what I just made (Collins and Jones, 2009). This is a further test with two references (Hooten and Hobbs, 2014; Martin, 2011). As Herborn et al. (2014) pointed out, tits are pretty cool. This is a great big long block of text with a hard return after </w:t>
       </w:r>
       <w:r>
         <w:rPr>
@@ -51,10 +48,7 @@
       <w:bookmarkStart w:id="2" w:name="methods-subsection-1"/>
       <w:bookmarkEnd w:id="2"/>
       <w:r>
-        <w:t>2.1. Methods s</w:t>
-      </w:r>
-      <w:r>
-        <w:t>ubsection 1</w:t>
+        <w:t>2.1. Methods subsection 1</w:t>
       </w:r>
     </w:p>
     <w:p>
@@ -508,8 +502,6 @@
             </w:r>
           </w:p>
         </w:tc>
-        <w:bookmarkStart w:id="3" w:name="_GoBack"/>
-        <w:bookmarkEnd w:id="3"/>
       </w:tr>
       <w:tr>
         <w:tc>
@@ -580,8 +572,8 @@
       <w:pPr>
         <w:pStyle w:val="Heading3"/>
       </w:pPr>
-      <w:bookmarkStart w:id="4" w:name="header-level-3"/>
-      <w:bookmarkEnd w:id="4"/>
+      <w:bookmarkStart w:id="3" w:name="header-level-3"/>
+      <w:bookmarkEnd w:id="3"/>
       <w:r>
         <w:t>2.1.2. Header level 3</w:t>
       </w:r>
@@ -595,11 +587,10 @@
       <w:r>
         <w:rPr>
           <w:noProof/>
-          <w:lang w:val="en-GB" w:eastAsia="en-GB"/>
         </w:rPr>
         <w:lastRenderedPageBreak/>
         <w:drawing>
-          <wp:inline distT="0" distB="0" distL="0" distR="0">
+          <wp:inline distT="0" distB="0" distL="0" distR="0" wp14:anchorId="1034F696" wp14:editId="5AE482FA">
             <wp:extent cx="4610100" cy="3695700"/>
             <wp:effectExtent l="0" t="0" r="0" b="0"/>
             <wp:docPr id="1" name="Picture"/>
@@ -614,7 +605,7 @@
                     </pic:cNvPicPr>
                   </pic:nvPicPr>
                   <pic:blipFill>
-                    <a:blip r:embed="rId6"/>
+                    <a:blip r:embed="rId8"/>
                     <a:stretch>
                       <a:fillRect/>
                     </a:stretch>
@@ -660,10 +651,23 @@
         <w:t>echo = FALSE</w:t>
       </w:r>
       <w:r>
-        <w:t xml:space="preserve"> </w:t>
-      </w:r>
-      <w:r>
-        <w:t>parameter was added to the code chunk to prevent printing of the R code that generated the plot.</w:t>
+        <w:t xml:space="preserve"> parameter was added to the code chunk to prevent printing of the R code that generated the plot.</w:t>
+      </w:r>
+      <w:bookmarkStart w:id="4" w:name="_GoBack"/>
+      <w:bookmarkEnd w:id="4"/>
+    </w:p>
+    <w:p/>
+    <w:p>
+      <w:pPr>
+        <w:pStyle w:val="Heading4"/>
+      </w:pPr>
+      <w:r>
+        <w:t>Header level 4</w:t>
+      </w:r>
+    </w:p>
+    <w:p>
+      <w:r>
+        <w:t>This is a sub-sub-sub section</w:t>
       </w:r>
     </w:p>
     <w:p>
@@ -681,12 +685,9 @@
         <w:pStyle w:val="Bibliography"/>
       </w:pPr>
       <w:r>
-        <w:t>Collins, J., Jones, G., 2009. Differences in bat activity in relation to bat detector height: Implications for bat surveys at proposed windfarm site</w:t>
-      </w:r>
-      <w:r>
-        <w:t>s. Acta Chiropterologica 11, 343–350. doi:</w:t>
-      </w:r>
-      <w:hyperlink r:id="rId7">
+        <w:t>Collins, J., Jones, G., 2009. Differences in bat activity in relation to bat detector height: Implications for bat surveys at proposed windfarm sites. Acta Chiropterologica 11, 343–350. doi:</w:t>
+      </w:r>
+      <w:hyperlink r:id="rId9">
         <w:r>
           <w:rPr>
             <w:rStyle w:val="Link"/>
@@ -700,12 +701,10 @@
         <w:pStyle w:val="Bibliography"/>
       </w:pPr>
       <w:r>
-        <w:t>Herborn, K.A., Heidinger, B.J., Alexander, L., Arnold, K.E., 2014. Personality predicts behavioral flexibility in a fluctuating</w:t>
-      </w:r>
-      <w:r>
-        <w:t>, natural environment. Behavioral Ecology 25, 1374–1379. doi:</w:t>
-      </w:r>
-      <w:hyperlink r:id="rId8">
+        <w:lastRenderedPageBreak/>
+        <w:t>Herborn, K.A., Heidinger, B.J., Alexander, L., Arnold, K.E., 2014. Personality predicts behavioral flexibility in a fluctuating, natural environment. Behavioral Ecology 25, 1374–1379. doi:</w:t>
+      </w:r>
+      <w:hyperlink r:id="rId10">
         <w:r>
           <w:rPr>
             <w:rStyle w:val="Link"/>
@@ -719,10 +718,9 @@
         <w:pStyle w:val="Bibliography"/>
       </w:pPr>
       <w:r>
-        <w:lastRenderedPageBreak/>
         <w:t>Hooten, M.B., Hobbs, N.T., 2014. A guide to bayesian model selection for ecologists. Ecological Monographs. doi:</w:t>
       </w:r>
-      <w:hyperlink r:id="rId9">
+      <w:hyperlink r:id="rId11">
         <w:r>
           <w:rPr>
             <w:rStyle w:val="Link"/>
@@ -738,7 +736,7 @@
       <w:r>
         <w:t>Martin, G.R., 2011. Understanding bird collisions with man-made objects: A sensory ecology approach. Ibis 153, 239–254. doi:</w:t>
       </w:r>
-      <w:hyperlink r:id="rId10">
+      <w:hyperlink r:id="rId12">
         <w:r>
           <w:rPr>
             <w:rStyle w:val="Link"/>
@@ -748,16 +746,158 @@
       </w:hyperlink>
     </w:p>
     <w:sectPr>
+      <w:footerReference w:type="even" r:id="rId13"/>
+      <w:footerReference w:type="default" r:id="rId14"/>
       <w:pgSz w:w="12240" w:h="15840"/>
       <w:pgMar w:top="1440" w:right="1440" w:bottom="1440" w:left="1440" w:header="720" w:footer="720" w:gutter="0"/>
+      <w:lnNumType w:countBy="1" w:restart="continuous"/>
       <w:cols w:space="720"/>
     </w:sectPr>
   </w:body>
 </w:document>
 </file>
 
+<file path=word/endnotes.xml><?xml version="1.0" encoding="utf-8"?>
+<w:endnotes xmlns:wpc="http://schemas.microsoft.com/office/word/2010/wordprocessingCanvas" xmlns:mo="http://schemas.microsoft.com/office/mac/office/2008/main" xmlns:mc="http://schemas.openxmlformats.org/markup-compatibility/2006" xmlns:mv="urn:schemas-microsoft-com:mac:vml" xmlns:o="urn:schemas-microsoft-com:office:office" xmlns:r="http://schemas.openxmlformats.org/officeDocument/2006/relationships" xmlns:m="http://schemas.openxmlformats.org/officeDocument/2006/math" xmlns:v="urn:schemas-microsoft-com:vml" xmlns:wp14="http://schemas.microsoft.com/office/word/2010/wordprocessingDrawing" xmlns:wp="http://schemas.openxmlformats.org/drawingml/2006/wordprocessingDrawing" xmlns:w10="urn:schemas-microsoft-com:office:word" xmlns:w="http://schemas.openxmlformats.org/wordprocessingml/2006/main" xmlns:w14="http://schemas.microsoft.com/office/word/2010/wordml" xmlns:wpg="http://schemas.microsoft.com/office/word/2010/wordprocessingGroup" xmlns:wpi="http://schemas.microsoft.com/office/word/2010/wordprocessingInk" xmlns:wne="http://schemas.microsoft.com/office/word/2006/wordml" xmlns:wps="http://schemas.microsoft.com/office/word/2010/wordprocessingShape" mc:Ignorable="w14 wp14">
+  <w:endnote w:type="separator" w:id="-1">
+    <w:p>
+      <w:pPr>
+        <w:spacing w:after="0" w:line="240" w:lineRule="auto"/>
+      </w:pPr>
+      <w:r>
+        <w:separator/>
+      </w:r>
+    </w:p>
+  </w:endnote>
+  <w:endnote w:type="continuationSeparator" w:id="0">
+    <w:p>
+      <w:pPr>
+        <w:spacing w:after="0" w:line="240" w:lineRule="auto"/>
+      </w:pPr>
+      <w:r>
+        <w:continuationSeparator/>
+      </w:r>
+    </w:p>
+  </w:endnote>
+</w:endnotes>
+</file>
+
+<file path=word/footer1.xml><?xml version="1.0" encoding="utf-8"?>
+<w:ftr xmlns:wpc="http://schemas.microsoft.com/office/word/2010/wordprocessingCanvas" xmlns:mo="http://schemas.microsoft.com/office/mac/office/2008/main" xmlns:mc="http://schemas.openxmlformats.org/markup-compatibility/2006" xmlns:mv="urn:schemas-microsoft-com:mac:vml" xmlns:o="urn:schemas-microsoft-com:office:office" xmlns:r="http://schemas.openxmlformats.org/officeDocument/2006/relationships" xmlns:m="http://schemas.openxmlformats.org/officeDocument/2006/math" xmlns:v="urn:schemas-microsoft-com:vml" xmlns:wp14="http://schemas.microsoft.com/office/word/2010/wordprocessingDrawing" xmlns:wp="http://schemas.openxmlformats.org/drawingml/2006/wordprocessingDrawing" xmlns:w10="urn:schemas-microsoft-com:office:word" xmlns:w="http://schemas.openxmlformats.org/wordprocessingml/2006/main" xmlns:w14="http://schemas.microsoft.com/office/word/2010/wordml" xmlns:wpg="http://schemas.microsoft.com/office/word/2010/wordprocessingGroup" xmlns:wpi="http://schemas.microsoft.com/office/word/2010/wordprocessingInk" xmlns:wne="http://schemas.microsoft.com/office/word/2006/wordml" xmlns:wps="http://schemas.microsoft.com/office/word/2010/wordprocessingShape" mc:Ignorable="w14 wp14">
+  <w:p>
+    <w:pPr>
+      <w:pStyle w:val="Footer"/>
+      <w:framePr w:wrap="around" w:vAnchor="text" w:hAnchor="margin" w:xAlign="right" w:y="1"/>
+      <w:rPr>
+        <w:rStyle w:val="PageNumber"/>
+      </w:rPr>
+    </w:pPr>
+    <w:r>
+      <w:rPr>
+        <w:rStyle w:val="PageNumber"/>
+      </w:rPr>
+      <w:fldChar w:fldCharType="begin"/>
+    </w:r>
+    <w:r>
+      <w:rPr>
+        <w:rStyle w:val="PageNumber"/>
+      </w:rPr>
+      <w:instrText xml:space="preserve">PAGE  </w:instrText>
+    </w:r>
+    <w:r>
+      <w:rPr>
+        <w:rStyle w:val="PageNumber"/>
+      </w:rPr>
+      <w:fldChar w:fldCharType="end"/>
+    </w:r>
+  </w:p>
+  <w:p>
+    <w:pPr>
+      <w:pStyle w:val="Footer"/>
+      <w:ind w:right="360"/>
+    </w:pPr>
+  </w:p>
+</w:ftr>
+</file>
+
+<file path=word/footer2.xml><?xml version="1.0" encoding="utf-8"?>
+<w:ftr xmlns:wpc="http://schemas.microsoft.com/office/word/2010/wordprocessingCanvas" xmlns:mo="http://schemas.microsoft.com/office/mac/office/2008/main" xmlns:mc="http://schemas.openxmlformats.org/markup-compatibility/2006" xmlns:mv="urn:schemas-microsoft-com:mac:vml" xmlns:o="urn:schemas-microsoft-com:office:office" xmlns:r="http://schemas.openxmlformats.org/officeDocument/2006/relationships" xmlns:m="http://schemas.openxmlformats.org/officeDocument/2006/math" xmlns:v="urn:schemas-microsoft-com:vml" xmlns:wp14="http://schemas.microsoft.com/office/word/2010/wordprocessingDrawing" xmlns:wp="http://schemas.openxmlformats.org/drawingml/2006/wordprocessingDrawing" xmlns:w10="urn:schemas-microsoft-com:office:word" xmlns:w="http://schemas.openxmlformats.org/wordprocessingml/2006/main" xmlns:w14="http://schemas.microsoft.com/office/word/2010/wordml" xmlns:wpg="http://schemas.microsoft.com/office/word/2010/wordprocessingGroup" xmlns:wpi="http://schemas.microsoft.com/office/word/2010/wordprocessingInk" xmlns:wne="http://schemas.microsoft.com/office/word/2006/wordml" xmlns:wps="http://schemas.microsoft.com/office/word/2010/wordprocessingShape" mc:Ignorable="w14 wp14">
+  <w:p>
+    <w:pPr>
+      <w:pStyle w:val="Footer"/>
+      <w:framePr w:wrap="around" w:vAnchor="text" w:hAnchor="margin" w:xAlign="right" w:y="1"/>
+      <w:rPr>
+        <w:rStyle w:val="PageNumber"/>
+      </w:rPr>
+    </w:pPr>
+    <w:r>
+      <w:rPr>
+        <w:rStyle w:val="PageNumber"/>
+      </w:rPr>
+      <w:fldChar w:fldCharType="begin"/>
+    </w:r>
+    <w:r>
+      <w:rPr>
+        <w:rStyle w:val="PageNumber"/>
+      </w:rPr>
+      <w:instrText xml:space="preserve">PAGE  </w:instrText>
+    </w:r>
+    <w:r>
+      <w:rPr>
+        <w:rStyle w:val="PageNumber"/>
+      </w:rPr>
+      <w:fldChar w:fldCharType="separate"/>
+    </w:r>
+    <w:r>
+      <w:rPr>
+        <w:rStyle w:val="PageNumber"/>
+        <w:noProof/>
+      </w:rPr>
+      <w:t>4</w:t>
+    </w:r>
+    <w:r>
+      <w:rPr>
+        <w:rStyle w:val="PageNumber"/>
+      </w:rPr>
+      <w:fldChar w:fldCharType="end"/>
+    </w:r>
+  </w:p>
+  <w:p>
+    <w:pPr>
+      <w:pStyle w:val="Footer"/>
+      <w:ind w:right="360"/>
+    </w:pPr>
+  </w:p>
+</w:ftr>
+</file>
+
+<file path=word/footnotes.xml><?xml version="1.0" encoding="utf-8"?>
+<w:footnotes xmlns:wpc="http://schemas.microsoft.com/office/word/2010/wordprocessingCanvas" xmlns:mo="http://schemas.microsoft.com/office/mac/office/2008/main" xmlns:mc="http://schemas.openxmlformats.org/markup-compatibility/2006" xmlns:mv="urn:schemas-microsoft-com:mac:vml" xmlns:o="urn:schemas-microsoft-com:office:office" xmlns:r="http://schemas.openxmlformats.org/officeDocument/2006/relationships" xmlns:m="http://schemas.openxmlformats.org/officeDocument/2006/math" xmlns:v="urn:schemas-microsoft-com:vml" xmlns:wp14="http://schemas.microsoft.com/office/word/2010/wordprocessingDrawing" xmlns:wp="http://schemas.openxmlformats.org/drawingml/2006/wordprocessingDrawing" xmlns:w10="urn:schemas-microsoft-com:office:word" xmlns:w="http://schemas.openxmlformats.org/wordprocessingml/2006/main" xmlns:w14="http://schemas.microsoft.com/office/word/2010/wordml" xmlns:wpg="http://schemas.microsoft.com/office/word/2010/wordprocessingGroup" xmlns:wpi="http://schemas.microsoft.com/office/word/2010/wordprocessingInk" xmlns:wne="http://schemas.microsoft.com/office/word/2006/wordml" xmlns:wps="http://schemas.microsoft.com/office/word/2010/wordprocessingShape" mc:Ignorable="w14 wp14">
+  <w:footnote w:type="separator" w:id="-1">
+    <w:p>
+      <w:pPr>
+        <w:spacing w:after="0" w:line="240" w:lineRule="auto"/>
+      </w:pPr>
+      <w:r>
+        <w:separator/>
+      </w:r>
+    </w:p>
+  </w:footnote>
+  <w:footnote w:type="continuationSeparator" w:id="0">
+    <w:p>
+      <w:pPr>
+        <w:spacing w:after="0" w:line="240" w:lineRule="auto"/>
+      </w:pPr>
+      <w:r>
+        <w:continuationSeparator/>
+      </w:r>
+    </w:p>
+  </w:footnote>
+</w:footnotes>
+</file>
+
 <file path=word/numbering.xml><?xml version="1.0" encoding="utf-8"?>
-<w:numbering xmlns:wpc="http://schemas.microsoft.com/office/word/2010/wordprocessingCanvas" xmlns:mc="http://schemas.openxmlformats.org/markup-compatibility/2006" xmlns:o="urn:schemas-microsoft-com:office:office" xmlns:r="http://schemas.openxmlformats.org/officeDocument/2006/relationships" xmlns:m="http://schemas.openxmlformats.org/officeDocument/2006/math" xmlns:v="urn:schemas-microsoft-com:vml" xmlns:wp14="http://schemas.microsoft.com/office/word/2010/wordprocessingDrawing" xmlns:wp="http://schemas.openxmlformats.org/drawingml/2006/wordprocessingDrawing" xmlns:w10="urn:schemas-microsoft-com:office:word" xmlns:w="http://schemas.openxmlformats.org/wordprocessingml/2006/main" xmlns:w14="http://schemas.microsoft.com/office/word/2010/wordml" xmlns:wpg="http://schemas.microsoft.com/office/word/2010/wordprocessingGroup" xmlns:wpi="http://schemas.microsoft.com/office/word/2010/wordprocessingInk" xmlns:wne="http://schemas.microsoft.com/office/word/2006/wordml" xmlns:wps="http://schemas.microsoft.com/office/word/2010/wordprocessingShape" mc:Ignorable="w14 wp14">
+<w:numbering xmlns:wpc="http://schemas.microsoft.com/office/word/2010/wordprocessingCanvas" xmlns:mo="http://schemas.microsoft.com/office/mac/office/2008/main" xmlns:mc="http://schemas.openxmlformats.org/markup-compatibility/2006" xmlns:mv="urn:schemas-microsoft-com:mac:vml" xmlns:o="urn:schemas-microsoft-com:office:office" xmlns:r="http://schemas.openxmlformats.org/officeDocument/2006/relationships" xmlns:m="http://schemas.openxmlformats.org/officeDocument/2006/math" xmlns:v="urn:schemas-microsoft-com:vml" xmlns:wp14="http://schemas.microsoft.com/office/word/2010/wordprocessingDrawing" xmlns:wp="http://schemas.openxmlformats.org/drawingml/2006/wordprocessingDrawing" xmlns:w10="urn:schemas-microsoft-com:office:word" xmlns:w="http://schemas.openxmlformats.org/wordprocessingml/2006/main" xmlns:w14="http://schemas.microsoft.com/office/word/2010/wordml" xmlns:wpg="http://schemas.microsoft.com/office/word/2010/wordprocessingGroup" xmlns:wpi="http://schemas.microsoft.com/office/word/2010/wordprocessingInk" xmlns:wne="http://schemas.microsoft.com/office/word/2006/wordml" xmlns:wps="http://schemas.microsoft.com/office/word/2010/wordprocessingShape" mc:Ignorable="w14 wp14">
   <w:abstractNum w:abstractNumId="0">
     <w:nsid w:val="8AA0BC6B"/>
     <w:multiLevelType w:val="multilevel"/>
@@ -1063,7 +1203,7 @@
       </w:pPr>
     </w:pPrDefault>
   </w:docDefaults>
-  <w:latentStyles w:defLockedState="0" w:defUIPriority="0" w:defSemiHidden="0" w:defUnhideWhenUsed="0" w:defQFormat="0" w:count="267">
+  <w:latentStyles w:defLockedState="0" w:defUIPriority="0" w:defSemiHidden="0" w:defUnhideWhenUsed="0" w:defQFormat="0" w:count="276">
     <w:lsdException w:name="Normal" w:qFormat="1"/>
     <w:lsdException w:name="heading 1" w:uiPriority="9" w:qFormat="1"/>
     <w:lsdException w:name="heading 2" w:uiPriority="9" w:qFormat="1"/>
@@ -1150,9 +1290,9 @@
     <w:uiPriority w:val="9"/>
     <w:unhideWhenUsed/>
     <w:qFormat/>
-    <w:rsid w:val="008A312C"/>
-    <w:pPr>
-      <w:spacing w:before="200" w:after="0" w:line="271" w:lineRule="auto"/>
+    <w:rsid w:val="002059A8"/>
+    <w:pPr>
+      <w:spacing w:before="200" w:after="0"/>
       <w:outlineLvl w:val="2"/>
     </w:pPr>
     <w:rPr>
@@ -1170,14 +1310,13 @@
     <w:uiPriority w:val="9"/>
     <w:unhideWhenUsed/>
     <w:qFormat/>
-    <w:rsid w:val="008A312C"/>
+    <w:rsid w:val="002059A8"/>
     <w:pPr>
       <w:spacing w:before="200" w:after="0"/>
       <w:outlineLvl w:val="3"/>
     </w:pPr>
     <w:rPr>
       <w:rFonts w:asciiTheme="majorHAnsi" w:eastAsiaTheme="majorEastAsia" w:hAnsiTheme="majorHAnsi" w:cstheme="majorBidi"/>
-      <w:b/>
       <w:bCs/>
       <w:i/>
       <w:iCs/>
@@ -1824,7 +1963,7 @@
     <w:basedOn w:val="DefaultParagraphFont"/>
     <w:link w:val="Heading3"/>
     <w:uiPriority w:val="9"/>
-    <w:rsid w:val="008A312C"/>
+    <w:rsid w:val="002059A8"/>
     <w:rPr>
       <w:rFonts w:asciiTheme="majorHAnsi" w:eastAsiaTheme="majorEastAsia" w:hAnsiTheme="majorHAnsi" w:cstheme="majorBidi"/>
       <w:b/>
@@ -1838,13 +1977,13 @@
     <w:basedOn w:val="DefaultParagraphFont"/>
     <w:link w:val="Heading4"/>
     <w:uiPriority w:val="9"/>
-    <w:rsid w:val="008A312C"/>
-    <w:rPr>
-      <w:rFonts w:asciiTheme="majorHAnsi" w:eastAsiaTheme="majorEastAsia" w:hAnsiTheme="majorHAnsi" w:cstheme="majorBidi"/>
-      <w:b/>
+    <w:rsid w:val="002059A8"/>
+    <w:rPr>
+      <w:rFonts w:asciiTheme="majorHAnsi" w:eastAsiaTheme="majorEastAsia" w:hAnsiTheme="majorHAnsi" w:cstheme="majorBidi"/>
       <w:bCs/>
       <w:i/>
       <w:iCs/>
+      <w:sz w:val="24"/>
     </w:rPr>
   </w:style>
   <w:style w:type="character" w:customStyle="1" w:styleId="Heading5Char">
@@ -2301,11 +2440,43 @@
       <w:shd w:val="clear" w:color="auto" w:fill="F8F8F8"/>
     </w:rPr>
   </w:style>
+  <w:style w:type="paragraph" w:styleId="Footer">
+    <w:name w:val="footer"/>
+    <w:basedOn w:val="Normal"/>
+    <w:link w:val="FooterChar"/>
+    <w:rsid w:val="00280A4D"/>
+    <w:pPr>
+      <w:tabs>
+        <w:tab w:val="center" w:pos="4320"/>
+        <w:tab w:val="right" w:pos="8640"/>
+      </w:tabs>
+      <w:spacing w:after="0" w:line="240" w:lineRule="auto"/>
+    </w:pPr>
+  </w:style>
+  <w:style w:type="character" w:customStyle="1" w:styleId="FooterChar">
+    <w:name w:val="Footer Char"/>
+    <w:basedOn w:val="DefaultParagraphFont"/>
+    <w:link w:val="Footer"/>
+    <w:rsid w:val="00280A4D"/>
+    <w:rPr>
+      <w:sz w:val="24"/>
+    </w:rPr>
+  </w:style>
+  <w:style w:type="character" w:styleId="PageNumber">
+    <w:name w:val="page number"/>
+    <w:basedOn w:val="DefaultParagraphFont"/>
+    <w:rsid w:val="00280A4D"/>
+  </w:style>
+  <w:style w:type="character" w:styleId="LineNumber">
+    <w:name w:val="line number"/>
+    <w:basedOn w:val="DefaultParagraphFont"/>
+    <w:rsid w:val="00280A4D"/>
+  </w:style>
 </w:styles>
 </file>
 
 <file path=word/stylesWithEffects.xml><?xml version="1.0" encoding="utf-8"?>
-<w:styles xmlns:wpc="http://schemas.microsoft.com/office/word/2010/wordprocessingCanvas" xmlns:mc="http://schemas.openxmlformats.org/markup-compatibility/2006" xmlns:o="urn:schemas-microsoft-com:office:office" xmlns:r="http://schemas.openxmlformats.org/officeDocument/2006/relationships" xmlns:m="http://schemas.openxmlformats.org/officeDocument/2006/math" xmlns:v="urn:schemas-microsoft-com:vml" xmlns:wp14="http://schemas.microsoft.com/office/word/2010/wordprocessingDrawing" xmlns:wp="http://schemas.openxmlformats.org/drawingml/2006/wordprocessingDrawing" xmlns:w10="urn:schemas-microsoft-com:office:word" xmlns:w="http://schemas.openxmlformats.org/wordprocessingml/2006/main" xmlns:w14="http://schemas.microsoft.com/office/word/2010/wordml" xmlns:wpg="http://schemas.microsoft.com/office/word/2010/wordprocessingGroup" xmlns:wpi="http://schemas.microsoft.com/office/word/2010/wordprocessingInk" xmlns:wne="http://schemas.microsoft.com/office/word/2006/wordml" xmlns:wps="http://schemas.microsoft.com/office/word/2010/wordprocessingShape" mc:Ignorable="w14 wp14">
+<w:styles xmlns:wpc="http://schemas.microsoft.com/office/word/2010/wordprocessingCanvas" xmlns:mo="http://schemas.microsoft.com/office/mac/office/2008/main" xmlns:mc="http://schemas.openxmlformats.org/markup-compatibility/2006" xmlns:mv="urn:schemas-microsoft-com:mac:vml" xmlns:o="urn:schemas-microsoft-com:office:office" xmlns:r="http://schemas.openxmlformats.org/officeDocument/2006/relationships" xmlns:m="http://schemas.openxmlformats.org/officeDocument/2006/math" xmlns:v="urn:schemas-microsoft-com:vml" xmlns:wp14="http://schemas.microsoft.com/office/word/2010/wordprocessingDrawing" xmlns:wp="http://schemas.openxmlformats.org/drawingml/2006/wordprocessingDrawing" xmlns:w10="urn:schemas-microsoft-com:office:word" xmlns:w="http://schemas.openxmlformats.org/wordprocessingml/2006/main" xmlns:w14="http://schemas.microsoft.com/office/word/2010/wordml" xmlns:wpg="http://schemas.microsoft.com/office/word/2010/wordprocessingGroup" xmlns:wpi="http://schemas.microsoft.com/office/word/2010/wordprocessingInk" xmlns:wne="http://schemas.microsoft.com/office/word/2006/wordml" xmlns:wps="http://schemas.microsoft.com/office/word/2010/wordprocessingShape" mc:Ignorable="w14 wp14">
   <w:docDefaults>
     <w:rPrDefault>
       <w:rPr>
@@ -2321,7 +2492,7 @@
       </w:pPr>
     </w:pPrDefault>
   </w:docDefaults>
-  <w:latentStyles w:defLockedState="0" w:defUIPriority="0" w:defSemiHidden="0" w:defUnhideWhenUsed="0" w:defQFormat="0" w:count="267">
+  <w:latentStyles w:defLockedState="0" w:defUIPriority="0" w:defSemiHidden="0" w:defUnhideWhenUsed="0" w:defQFormat="0" w:count="276">
     <w:lsdException w:name="Normal" w:qFormat="1"/>
     <w:lsdException w:name="heading 1" w:uiPriority="9" w:qFormat="1"/>
     <w:lsdException w:name="heading 2" w:uiPriority="9" w:qFormat="1"/>
@@ -2408,9 +2579,9 @@
     <w:uiPriority w:val="9"/>
     <w:unhideWhenUsed/>
     <w:qFormat/>
-    <w:rsid w:val="008A312C"/>
-    <w:pPr>
-      <w:spacing w:before="200" w:after="0" w:line="271" w:lineRule="auto"/>
+    <w:rsid w:val="002059A8"/>
+    <w:pPr>
+      <w:spacing w:before="200" w:after="0"/>
       <w:outlineLvl w:val="2"/>
     </w:pPr>
     <w:rPr>
@@ -2428,14 +2599,13 @@
     <w:uiPriority w:val="9"/>
     <w:unhideWhenUsed/>
     <w:qFormat/>
-    <w:rsid w:val="008A312C"/>
+    <w:rsid w:val="002059A8"/>
     <w:pPr>
       <w:spacing w:before="200" w:after="0"/>
       <w:outlineLvl w:val="3"/>
     </w:pPr>
     <w:rPr>
       <w:rFonts w:asciiTheme="majorHAnsi" w:eastAsiaTheme="majorEastAsia" w:hAnsiTheme="majorHAnsi" w:cstheme="majorBidi"/>
-      <w:b/>
       <w:bCs/>
       <w:i/>
       <w:iCs/>
@@ -3082,7 +3252,7 @@
     <w:basedOn w:val="DefaultParagraphFont"/>
     <w:link w:val="Heading3"/>
     <w:uiPriority w:val="9"/>
-    <w:rsid w:val="008A312C"/>
+    <w:rsid w:val="002059A8"/>
     <w:rPr>
       <w:rFonts w:asciiTheme="majorHAnsi" w:eastAsiaTheme="majorEastAsia" w:hAnsiTheme="majorHAnsi" w:cstheme="majorBidi"/>
       <w:b/>
@@ -3096,13 +3266,13 @@
     <w:basedOn w:val="DefaultParagraphFont"/>
     <w:link w:val="Heading4"/>
     <w:uiPriority w:val="9"/>
-    <w:rsid w:val="008A312C"/>
-    <w:rPr>
-      <w:rFonts w:asciiTheme="majorHAnsi" w:eastAsiaTheme="majorEastAsia" w:hAnsiTheme="majorHAnsi" w:cstheme="majorBidi"/>
-      <w:b/>
+    <w:rsid w:val="002059A8"/>
+    <w:rPr>
+      <w:rFonts w:asciiTheme="majorHAnsi" w:eastAsiaTheme="majorEastAsia" w:hAnsiTheme="majorHAnsi" w:cstheme="majorBidi"/>
       <w:bCs/>
       <w:i/>
       <w:iCs/>
+      <w:sz w:val="24"/>
     </w:rPr>
   </w:style>
   <w:style w:type="character" w:customStyle="1" w:styleId="Heading5Char">
@@ -3558,6 +3728,38 @@
       <w:sz w:val="24"/>
       <w:shd w:val="clear" w:color="auto" w:fill="F8F8F8"/>
     </w:rPr>
+  </w:style>
+  <w:style w:type="paragraph" w:styleId="Footer">
+    <w:name w:val="footer"/>
+    <w:basedOn w:val="Normal"/>
+    <w:link w:val="FooterChar"/>
+    <w:rsid w:val="00280A4D"/>
+    <w:pPr>
+      <w:tabs>
+        <w:tab w:val="center" w:pos="4320"/>
+        <w:tab w:val="right" w:pos="8640"/>
+      </w:tabs>
+      <w:spacing w:after="0" w:line="240" w:lineRule="auto"/>
+    </w:pPr>
+  </w:style>
+  <w:style w:type="character" w:customStyle="1" w:styleId="FooterChar">
+    <w:name w:val="Footer Char"/>
+    <w:basedOn w:val="DefaultParagraphFont"/>
+    <w:link w:val="Footer"/>
+    <w:rsid w:val="00280A4D"/>
+    <w:rPr>
+      <w:sz w:val="24"/>
+    </w:rPr>
+  </w:style>
+  <w:style w:type="character" w:styleId="PageNumber">
+    <w:name w:val="page number"/>
+    <w:basedOn w:val="DefaultParagraphFont"/>
+    <w:rsid w:val="00280A4D"/>
+  </w:style>
+  <w:style w:type="character" w:styleId="LineNumber">
+    <w:name w:val="line number"/>
+    <w:basedOn w:val="DefaultParagraphFont"/>
+    <w:rsid w:val="00280A4D"/>
   </w:style>
 </w:styles>
 </file>

</xml_diff>

<commit_message>
First results into text.
</commit_message>
<xml_diff>
--- a/DefaultMSstyle.docx
+++ b/DefaultMSstyle.docx
@@ -1,6 +1,6 @@
 
 <file path=word/document.xml><?xml version="1.0" encoding="utf-8"?>
-<w:document xmlns:wpc="http://schemas.microsoft.com/office/word/2010/wordprocessingCanvas" xmlns:mo="http://schemas.microsoft.com/office/mac/office/2008/main" xmlns:mc="http://schemas.openxmlformats.org/markup-compatibility/2006" xmlns:mv="urn:schemas-microsoft-com:mac:vml" xmlns:o="urn:schemas-microsoft-com:office:office" xmlns:r="http://schemas.openxmlformats.org/officeDocument/2006/relationships" xmlns:m="http://schemas.openxmlformats.org/officeDocument/2006/math" xmlns:v="urn:schemas-microsoft-com:vml" xmlns:wp14="http://schemas.microsoft.com/office/word/2010/wordprocessingDrawing" xmlns:wp="http://schemas.openxmlformats.org/drawingml/2006/wordprocessingDrawing" xmlns:w10="urn:schemas-microsoft-com:office:word" xmlns:w="http://schemas.openxmlformats.org/wordprocessingml/2006/main" xmlns:w14="http://schemas.microsoft.com/office/word/2010/wordml" xmlns:wpg="http://schemas.microsoft.com/office/word/2010/wordprocessingGroup" xmlns:wpi="http://schemas.microsoft.com/office/word/2010/wordprocessingInk" xmlns:wne="http://schemas.microsoft.com/office/word/2006/wordml" xmlns:wps="http://schemas.microsoft.com/office/word/2010/wordprocessingShape" mc:Ignorable="w14 wp14">
+<w:document xmlns:wpc="http://schemas.microsoft.com/office/word/2010/wordprocessingCanvas" xmlns:mc="http://schemas.openxmlformats.org/markup-compatibility/2006" xmlns:o="urn:schemas-microsoft-com:office:office" xmlns:r="http://schemas.openxmlformats.org/officeDocument/2006/relationships" xmlns:m="http://schemas.openxmlformats.org/officeDocument/2006/math" xmlns:v="urn:schemas-microsoft-com:vml" xmlns:wp14="http://schemas.microsoft.com/office/word/2010/wordprocessingDrawing" xmlns:wp="http://schemas.openxmlformats.org/drawingml/2006/wordprocessingDrawing" xmlns:w10="urn:schemas-microsoft-com:office:word" xmlns:w="http://schemas.openxmlformats.org/wordprocessingml/2006/main" xmlns:w14="http://schemas.microsoft.com/office/word/2010/wordml" xmlns:w15="http://schemas.microsoft.com/office/word/2012/wordml" xmlns:wpg="http://schemas.microsoft.com/office/word/2010/wordprocessingGroup" xmlns:wpi="http://schemas.microsoft.com/office/word/2010/wordprocessingInk" xmlns:wne="http://schemas.microsoft.com/office/word/2006/wordml" xmlns:wps="http://schemas.microsoft.com/office/word/2010/wordprocessingShape" mc:Ignorable="w14 w15 wp14">
   <w:body>
     <w:p>
       <w:pPr>
@@ -584,17 +584,30 @@
       </w:r>
     </w:p>
     <w:p>
+      <w:bookmarkStart w:id="4" w:name="_GoBack"/>
+      <w:bookmarkEnd w:id="4"/>
       <w:r>
         <w:rPr>
           <w:noProof/>
+          <w:lang w:val="en-GB" w:eastAsia="zh-CN"/>
         </w:rPr>
         <w:lastRenderedPageBreak/>
         <w:drawing>
-          <wp:inline distT="0" distB="0" distL="0" distR="0" wp14:anchorId="1034F696" wp14:editId="5AE482FA">
-            <wp:extent cx="4610100" cy="3695700"/>
+          <wp:anchor distT="0" distB="0" distL="114300" distR="114300" simplePos="0" relativeHeight="251658240" behindDoc="0" locked="0" layoutInCell="1" allowOverlap="1" wp14:anchorId="65BF1CA6" wp14:editId="2A4E8609">
+            <wp:simplePos x="0" y="0"/>
+            <wp:positionH relativeFrom="column">
+              <wp:posOffset>0</wp:posOffset>
+            </wp:positionH>
+            <wp:positionV relativeFrom="paragraph">
+              <wp:posOffset>0</wp:posOffset>
+            </wp:positionV>
+            <wp:extent cx="4683600" cy="3646800"/>
             <wp:effectExtent l="0" t="0" r="0" b="0"/>
+            <wp:wrapTopAndBottom/>
             <wp:docPr id="1" name="Picture"/>
-            <wp:cNvGraphicFramePr/>
+            <wp:cNvGraphicFramePr>
+              <a:graphicFrameLocks xmlns:a="http://schemas.openxmlformats.org/drawingml/2006/main" noChangeAspect="1"/>
+            </wp:cNvGraphicFramePr>
             <a:graphic xmlns:a="http://schemas.openxmlformats.org/drawingml/2006/main">
               <a:graphicData uri="http://schemas.openxmlformats.org/drawingml/2006/picture">
                 <pic:pic xmlns:pic="http://schemas.openxmlformats.org/drawingml/2006/picture">
@@ -605,7 +618,13 @@
                     </pic:cNvPicPr>
                   </pic:nvPicPr>
                   <pic:blipFill>
-                    <a:blip r:embed="rId8"/>
+                    <a:blip r:embed="rId7">
+                      <a:extLst>
+                        <a:ext uri="{28A0092B-C50C-407E-A947-70E740481C1C}">
+                          <a14:useLocalDpi xmlns:a14="http://schemas.microsoft.com/office/drawing/2010/main" val="0"/>
+                        </a:ext>
+                      </a:extLst>
+                    </a:blip>
                     <a:stretch>
                       <a:fillRect/>
                     </a:stretch>
@@ -613,7 +632,7 @@
                   <pic:spPr bwMode="auto">
                     <a:xfrm>
                       <a:off x="0" y="0"/>
-                      <a:ext cx="4610100" cy="3695700"/>
+                      <a:ext cx="4683600" cy="3646800"/>
                     </a:xfrm>
                     <a:prstGeom prst="rect">
                       <a:avLst/>
@@ -628,7 +647,13 @@
                 </pic:pic>
               </a:graphicData>
             </a:graphic>
-          </wp:inline>
+            <wp14:sizeRelH relativeFrom="margin">
+              <wp14:pctWidth>0</wp14:pctWidth>
+            </wp14:sizeRelH>
+            <wp14:sizeRelV relativeFrom="margin">
+              <wp14:pctHeight>0</wp14:pctHeight>
+            </wp14:sizeRelV>
+          </wp:anchor>
         </w:drawing>
       </w:r>
     </w:p>
@@ -653,8 +678,6 @@
       <w:r>
         <w:t xml:space="preserve"> parameter was added to the code chunk to prevent printing of the R code that generated the plot.</w:t>
       </w:r>
-      <w:bookmarkStart w:id="4" w:name="_GoBack"/>
-      <w:bookmarkEnd w:id="4"/>
     </w:p>
     <w:p/>
     <w:p>
@@ -687,7 +710,7 @@
       <w:r>
         <w:t>Collins, J., Jones, G., 2009. Differences in bat activity in relation to bat detector height: Implications for bat surveys at proposed windfarm sites. Acta Chiropterologica 11, 343–350. doi:</w:t>
       </w:r>
-      <w:hyperlink r:id="rId9">
+      <w:hyperlink r:id="rId8">
         <w:r>
           <w:rPr>
             <w:rStyle w:val="Link"/>
@@ -704,7 +727,7 @@
         <w:lastRenderedPageBreak/>
         <w:t>Herborn, K.A., Heidinger, B.J., Alexander, L., Arnold, K.E., 2014. Personality predicts behavioral flexibility in a fluctuating, natural environment. Behavioral Ecology 25, 1374–1379. doi:</w:t>
       </w:r>
-      <w:hyperlink r:id="rId10">
+      <w:hyperlink r:id="rId9">
         <w:r>
           <w:rPr>
             <w:rStyle w:val="Link"/>
@@ -720,7 +743,7 @@
       <w:r>
         <w:t>Hooten, M.B., Hobbs, N.T., 2014. A guide to bayesian model selection for ecologists. Ecological Monographs. doi:</w:t>
       </w:r>
-      <w:hyperlink r:id="rId11">
+      <w:hyperlink r:id="rId10">
         <w:r>
           <w:rPr>
             <w:rStyle w:val="Link"/>
@@ -736,7 +759,7 @@
       <w:r>
         <w:t>Martin, G.R., 2011. Understanding bird collisions with man-made objects: A sensory ecology approach. Ibis 153, 239–254. doi:</w:t>
       </w:r>
-      <w:hyperlink r:id="rId12">
+      <w:hyperlink r:id="rId11">
         <w:r>
           <w:rPr>
             <w:rStyle w:val="Link"/>
@@ -746,8 +769,8 @@
       </w:hyperlink>
     </w:p>
     <w:sectPr>
-      <w:footerReference w:type="even" r:id="rId13"/>
-      <w:footerReference w:type="default" r:id="rId14"/>
+      <w:footerReference w:type="even" r:id="rId12"/>
+      <w:footerReference w:type="default" r:id="rId13"/>
       <w:pgSz w:w="12240" w:h="15840"/>
       <w:pgMar w:top="1440" w:right="1440" w:bottom="1440" w:left="1440" w:header="720" w:footer="720" w:gutter="0"/>
       <w:lnNumType w:countBy="1" w:restart="continuous"/>
@@ -758,7 +781,7 @@
 </file>
 
 <file path=word/endnotes.xml><?xml version="1.0" encoding="utf-8"?>
-<w:endnotes xmlns:wpc="http://schemas.microsoft.com/office/word/2010/wordprocessingCanvas" xmlns:mo="http://schemas.microsoft.com/office/mac/office/2008/main" xmlns:mc="http://schemas.openxmlformats.org/markup-compatibility/2006" xmlns:mv="urn:schemas-microsoft-com:mac:vml" xmlns:o="urn:schemas-microsoft-com:office:office" xmlns:r="http://schemas.openxmlformats.org/officeDocument/2006/relationships" xmlns:m="http://schemas.openxmlformats.org/officeDocument/2006/math" xmlns:v="urn:schemas-microsoft-com:vml" xmlns:wp14="http://schemas.microsoft.com/office/word/2010/wordprocessingDrawing" xmlns:wp="http://schemas.openxmlformats.org/drawingml/2006/wordprocessingDrawing" xmlns:w10="urn:schemas-microsoft-com:office:word" xmlns:w="http://schemas.openxmlformats.org/wordprocessingml/2006/main" xmlns:w14="http://schemas.microsoft.com/office/word/2010/wordml" xmlns:wpg="http://schemas.microsoft.com/office/word/2010/wordprocessingGroup" xmlns:wpi="http://schemas.microsoft.com/office/word/2010/wordprocessingInk" xmlns:wne="http://schemas.microsoft.com/office/word/2006/wordml" xmlns:wps="http://schemas.microsoft.com/office/word/2010/wordprocessingShape" mc:Ignorable="w14 wp14">
+<w:endnotes xmlns:wpc="http://schemas.microsoft.com/office/word/2010/wordprocessingCanvas" xmlns:mc="http://schemas.openxmlformats.org/markup-compatibility/2006" xmlns:o="urn:schemas-microsoft-com:office:office" xmlns:r="http://schemas.openxmlformats.org/officeDocument/2006/relationships" xmlns:m="http://schemas.openxmlformats.org/officeDocument/2006/math" xmlns:v="urn:schemas-microsoft-com:vml" xmlns:wp14="http://schemas.microsoft.com/office/word/2010/wordprocessingDrawing" xmlns:wp="http://schemas.openxmlformats.org/drawingml/2006/wordprocessingDrawing" xmlns:w10="urn:schemas-microsoft-com:office:word" xmlns:w="http://schemas.openxmlformats.org/wordprocessingml/2006/main" xmlns:w14="http://schemas.microsoft.com/office/word/2010/wordml" xmlns:w15="http://schemas.microsoft.com/office/word/2012/wordml" xmlns:wpg="http://schemas.microsoft.com/office/word/2010/wordprocessingGroup" xmlns:wpi="http://schemas.microsoft.com/office/word/2010/wordprocessingInk" xmlns:wne="http://schemas.microsoft.com/office/word/2006/wordml" xmlns:wps="http://schemas.microsoft.com/office/word/2010/wordprocessingShape" mc:Ignorable="w14 w15 wp14">
   <w:endnote w:type="separator" w:id="-1">
     <w:p>
       <w:pPr>
@@ -783,7 +806,7 @@
 </file>
 
 <file path=word/footer1.xml><?xml version="1.0" encoding="utf-8"?>
-<w:ftr xmlns:wpc="http://schemas.microsoft.com/office/word/2010/wordprocessingCanvas" xmlns:mo="http://schemas.microsoft.com/office/mac/office/2008/main" xmlns:mc="http://schemas.openxmlformats.org/markup-compatibility/2006" xmlns:mv="urn:schemas-microsoft-com:mac:vml" xmlns:o="urn:schemas-microsoft-com:office:office" xmlns:r="http://schemas.openxmlformats.org/officeDocument/2006/relationships" xmlns:m="http://schemas.openxmlformats.org/officeDocument/2006/math" xmlns:v="urn:schemas-microsoft-com:vml" xmlns:wp14="http://schemas.microsoft.com/office/word/2010/wordprocessingDrawing" xmlns:wp="http://schemas.openxmlformats.org/drawingml/2006/wordprocessingDrawing" xmlns:w10="urn:schemas-microsoft-com:office:word" xmlns:w="http://schemas.openxmlformats.org/wordprocessingml/2006/main" xmlns:w14="http://schemas.microsoft.com/office/word/2010/wordml" xmlns:wpg="http://schemas.microsoft.com/office/word/2010/wordprocessingGroup" xmlns:wpi="http://schemas.microsoft.com/office/word/2010/wordprocessingInk" xmlns:wne="http://schemas.microsoft.com/office/word/2006/wordml" xmlns:wps="http://schemas.microsoft.com/office/word/2010/wordprocessingShape" mc:Ignorable="w14 wp14">
+<w:ftr xmlns:wpc="http://schemas.microsoft.com/office/word/2010/wordprocessingCanvas" xmlns:mc="http://schemas.openxmlformats.org/markup-compatibility/2006" xmlns:o="urn:schemas-microsoft-com:office:office" xmlns:r="http://schemas.openxmlformats.org/officeDocument/2006/relationships" xmlns:m="http://schemas.openxmlformats.org/officeDocument/2006/math" xmlns:v="urn:schemas-microsoft-com:vml" xmlns:wp14="http://schemas.microsoft.com/office/word/2010/wordprocessingDrawing" xmlns:wp="http://schemas.openxmlformats.org/drawingml/2006/wordprocessingDrawing" xmlns:w10="urn:schemas-microsoft-com:office:word" xmlns:w="http://schemas.openxmlformats.org/wordprocessingml/2006/main" xmlns:w14="http://schemas.microsoft.com/office/word/2010/wordml" xmlns:w15="http://schemas.microsoft.com/office/word/2012/wordml" xmlns:wpg="http://schemas.microsoft.com/office/word/2010/wordprocessingGroup" xmlns:wpi="http://schemas.microsoft.com/office/word/2010/wordprocessingInk" xmlns:wne="http://schemas.microsoft.com/office/word/2006/wordml" xmlns:wps="http://schemas.microsoft.com/office/word/2010/wordprocessingShape" mc:Ignorable="w14 w15 wp14">
   <w:p>
     <w:pPr>
       <w:pStyle w:val="Footer"/>
@@ -821,7 +844,7 @@
 </file>
 
 <file path=word/footer2.xml><?xml version="1.0" encoding="utf-8"?>
-<w:ftr xmlns:wpc="http://schemas.microsoft.com/office/word/2010/wordprocessingCanvas" xmlns:mo="http://schemas.microsoft.com/office/mac/office/2008/main" xmlns:mc="http://schemas.openxmlformats.org/markup-compatibility/2006" xmlns:mv="urn:schemas-microsoft-com:mac:vml" xmlns:o="urn:schemas-microsoft-com:office:office" xmlns:r="http://schemas.openxmlformats.org/officeDocument/2006/relationships" xmlns:m="http://schemas.openxmlformats.org/officeDocument/2006/math" xmlns:v="urn:schemas-microsoft-com:vml" xmlns:wp14="http://schemas.microsoft.com/office/word/2010/wordprocessingDrawing" xmlns:wp="http://schemas.openxmlformats.org/drawingml/2006/wordprocessingDrawing" xmlns:w10="urn:schemas-microsoft-com:office:word" xmlns:w="http://schemas.openxmlformats.org/wordprocessingml/2006/main" xmlns:w14="http://schemas.microsoft.com/office/word/2010/wordml" xmlns:wpg="http://schemas.microsoft.com/office/word/2010/wordprocessingGroup" xmlns:wpi="http://schemas.microsoft.com/office/word/2010/wordprocessingInk" xmlns:wne="http://schemas.microsoft.com/office/word/2006/wordml" xmlns:wps="http://schemas.microsoft.com/office/word/2010/wordprocessingShape" mc:Ignorable="w14 wp14">
+<w:ftr xmlns:wpc="http://schemas.microsoft.com/office/word/2010/wordprocessingCanvas" xmlns:mc="http://schemas.openxmlformats.org/markup-compatibility/2006" xmlns:o="urn:schemas-microsoft-com:office:office" xmlns:r="http://schemas.openxmlformats.org/officeDocument/2006/relationships" xmlns:m="http://schemas.openxmlformats.org/officeDocument/2006/math" xmlns:v="urn:schemas-microsoft-com:vml" xmlns:wp14="http://schemas.microsoft.com/office/word/2010/wordprocessingDrawing" xmlns:wp="http://schemas.openxmlformats.org/drawingml/2006/wordprocessingDrawing" xmlns:w10="urn:schemas-microsoft-com:office:word" xmlns:w="http://schemas.openxmlformats.org/wordprocessingml/2006/main" xmlns:w14="http://schemas.microsoft.com/office/word/2010/wordml" xmlns:w15="http://schemas.microsoft.com/office/word/2012/wordml" xmlns:wpg="http://schemas.microsoft.com/office/word/2010/wordprocessingGroup" xmlns:wpi="http://schemas.microsoft.com/office/word/2010/wordprocessingInk" xmlns:wne="http://schemas.microsoft.com/office/word/2006/wordml" xmlns:wps="http://schemas.microsoft.com/office/word/2010/wordprocessingShape" mc:Ignorable="w14 w15 wp14">
   <w:p>
     <w:pPr>
       <w:pStyle w:val="Footer"/>
@@ -853,7 +876,7 @@
         <w:rStyle w:val="PageNumber"/>
         <w:noProof/>
       </w:rPr>
-      <w:t>4</w:t>
+      <w:t>1</w:t>
     </w:r>
     <w:r>
       <w:rPr>
@@ -872,7 +895,7 @@
 </file>
 
 <file path=word/footnotes.xml><?xml version="1.0" encoding="utf-8"?>
-<w:footnotes xmlns:wpc="http://schemas.microsoft.com/office/word/2010/wordprocessingCanvas" xmlns:mo="http://schemas.microsoft.com/office/mac/office/2008/main" xmlns:mc="http://schemas.openxmlformats.org/markup-compatibility/2006" xmlns:mv="urn:schemas-microsoft-com:mac:vml" xmlns:o="urn:schemas-microsoft-com:office:office" xmlns:r="http://schemas.openxmlformats.org/officeDocument/2006/relationships" xmlns:m="http://schemas.openxmlformats.org/officeDocument/2006/math" xmlns:v="urn:schemas-microsoft-com:vml" xmlns:wp14="http://schemas.microsoft.com/office/word/2010/wordprocessingDrawing" xmlns:wp="http://schemas.openxmlformats.org/drawingml/2006/wordprocessingDrawing" xmlns:w10="urn:schemas-microsoft-com:office:word" xmlns:w="http://schemas.openxmlformats.org/wordprocessingml/2006/main" xmlns:w14="http://schemas.microsoft.com/office/word/2010/wordml" xmlns:wpg="http://schemas.microsoft.com/office/word/2010/wordprocessingGroup" xmlns:wpi="http://schemas.microsoft.com/office/word/2010/wordprocessingInk" xmlns:wne="http://schemas.microsoft.com/office/word/2006/wordml" xmlns:wps="http://schemas.microsoft.com/office/word/2010/wordprocessingShape" mc:Ignorable="w14 wp14">
+<w:footnotes xmlns:wpc="http://schemas.microsoft.com/office/word/2010/wordprocessingCanvas" xmlns:mc="http://schemas.openxmlformats.org/markup-compatibility/2006" xmlns:o="urn:schemas-microsoft-com:office:office" xmlns:r="http://schemas.openxmlformats.org/officeDocument/2006/relationships" xmlns:m="http://schemas.openxmlformats.org/officeDocument/2006/math" xmlns:v="urn:schemas-microsoft-com:vml" xmlns:wp14="http://schemas.microsoft.com/office/word/2010/wordprocessingDrawing" xmlns:wp="http://schemas.openxmlformats.org/drawingml/2006/wordprocessingDrawing" xmlns:w10="urn:schemas-microsoft-com:office:word" xmlns:w="http://schemas.openxmlformats.org/wordprocessingml/2006/main" xmlns:w14="http://schemas.microsoft.com/office/word/2010/wordml" xmlns:w15="http://schemas.microsoft.com/office/word/2012/wordml" xmlns:wpg="http://schemas.microsoft.com/office/word/2010/wordprocessingGroup" xmlns:wpi="http://schemas.microsoft.com/office/word/2010/wordprocessingInk" xmlns:wne="http://schemas.microsoft.com/office/word/2006/wordml" xmlns:wps="http://schemas.microsoft.com/office/word/2010/wordprocessingShape" mc:Ignorable="w14 w15 wp14">
   <w:footnote w:type="separator" w:id="-1">
     <w:p>
       <w:pPr>
@@ -897,7 +920,7 @@
 </file>
 
 <file path=word/numbering.xml><?xml version="1.0" encoding="utf-8"?>
-<w:numbering xmlns:wpc="http://schemas.microsoft.com/office/word/2010/wordprocessingCanvas" xmlns:mo="http://schemas.microsoft.com/office/mac/office/2008/main" xmlns:mc="http://schemas.openxmlformats.org/markup-compatibility/2006" xmlns:mv="urn:schemas-microsoft-com:mac:vml" xmlns:o="urn:schemas-microsoft-com:office:office" xmlns:r="http://schemas.openxmlformats.org/officeDocument/2006/relationships" xmlns:m="http://schemas.openxmlformats.org/officeDocument/2006/math" xmlns:v="urn:schemas-microsoft-com:vml" xmlns:wp14="http://schemas.microsoft.com/office/word/2010/wordprocessingDrawing" xmlns:wp="http://schemas.openxmlformats.org/drawingml/2006/wordprocessingDrawing" xmlns:w10="urn:schemas-microsoft-com:office:word" xmlns:w="http://schemas.openxmlformats.org/wordprocessingml/2006/main" xmlns:w14="http://schemas.microsoft.com/office/word/2010/wordml" xmlns:wpg="http://schemas.microsoft.com/office/word/2010/wordprocessingGroup" xmlns:wpi="http://schemas.microsoft.com/office/word/2010/wordprocessingInk" xmlns:wne="http://schemas.microsoft.com/office/word/2006/wordml" xmlns:wps="http://schemas.microsoft.com/office/word/2010/wordprocessingShape" mc:Ignorable="w14 wp14">
+<w:numbering xmlns:wpc="http://schemas.microsoft.com/office/word/2010/wordprocessingCanvas" xmlns:mc="http://schemas.openxmlformats.org/markup-compatibility/2006" xmlns:o="urn:schemas-microsoft-com:office:office" xmlns:r="http://schemas.openxmlformats.org/officeDocument/2006/relationships" xmlns:m="http://schemas.openxmlformats.org/officeDocument/2006/math" xmlns:v="urn:schemas-microsoft-com:vml" xmlns:wp14="http://schemas.microsoft.com/office/word/2010/wordprocessingDrawing" xmlns:wp="http://schemas.openxmlformats.org/drawingml/2006/wordprocessingDrawing" xmlns:w10="urn:schemas-microsoft-com:office:word" xmlns:w="http://schemas.openxmlformats.org/wordprocessingml/2006/main" xmlns:w14="http://schemas.microsoft.com/office/word/2010/wordml" xmlns:w15="http://schemas.microsoft.com/office/word/2012/wordml" xmlns:wpg="http://schemas.microsoft.com/office/word/2010/wordprocessingGroup" xmlns:wpi="http://schemas.microsoft.com/office/word/2010/wordprocessingInk" xmlns:wne="http://schemas.microsoft.com/office/word/2006/wordml" xmlns:wps="http://schemas.microsoft.com/office/word/2010/wordprocessingShape" mc:Ignorable="w14 w15 wp14">
   <w:abstractNum w:abstractNumId="0">
     <w:nsid w:val="8AA0BC6B"/>
     <w:multiLevelType w:val="multilevel"/>
@@ -1187,7 +1210,7 @@
 </file>
 
 <file path=word/styles.xml><?xml version="1.0" encoding="utf-8"?>
-<w:styles xmlns:mc="http://schemas.openxmlformats.org/markup-compatibility/2006" xmlns:r="http://schemas.openxmlformats.org/officeDocument/2006/relationships" xmlns:w="http://schemas.openxmlformats.org/wordprocessingml/2006/main" xmlns:w14="http://schemas.microsoft.com/office/word/2010/wordml" mc:Ignorable="w14">
+<w:styles xmlns:mc="http://schemas.openxmlformats.org/markup-compatibility/2006" xmlns:r="http://schemas.openxmlformats.org/officeDocument/2006/relationships" xmlns:w="http://schemas.openxmlformats.org/wordprocessingml/2006/main" xmlns:w14="http://schemas.microsoft.com/office/word/2010/wordml" xmlns:w15="http://schemas.microsoft.com/office/word/2012/wordml" mc:Ignorable="w14 w15">
   <w:docDefaults>
     <w:rPrDefault>
       <w:rPr>
@@ -1203,7 +1226,7 @@
       </w:pPr>
     </w:pPrDefault>
   </w:docDefaults>
-  <w:latentStyles w:defLockedState="0" w:defUIPriority="0" w:defSemiHidden="0" w:defUnhideWhenUsed="0" w:defQFormat="0" w:count="276">
+  <w:latentStyles w:defLockedState="0" w:defUIPriority="0" w:defSemiHidden="0" w:defUnhideWhenUsed="0" w:defQFormat="0" w:count="371">
     <w:lsdException w:name="Normal" w:qFormat="1"/>
     <w:lsdException w:name="heading 1" w:uiPriority="9" w:qFormat="1"/>
     <w:lsdException w:name="heading 2" w:uiPriority="9" w:qFormat="1"/>
@@ -1214,21 +1237,346 @@
     <w:lsdException w:name="heading 7" w:uiPriority="9" w:qFormat="1"/>
     <w:lsdException w:name="heading 8" w:uiPriority="9" w:qFormat="1"/>
     <w:lsdException w:name="heading 9" w:uiPriority="9" w:qFormat="1"/>
-    <w:lsdException w:name="caption" w:uiPriority="35"/>
+    <w:lsdException w:name="index 1" w:semiHidden="1" w:unhideWhenUsed="1"/>
+    <w:lsdException w:name="index 7" w:semiHidden="1" w:unhideWhenUsed="1"/>
+    <w:lsdException w:name="index 8" w:semiHidden="1" w:unhideWhenUsed="1"/>
+    <w:lsdException w:name="index 9" w:semiHidden="1" w:unhideWhenUsed="1"/>
+    <w:lsdException w:name="toc 1" w:semiHidden="1" w:unhideWhenUsed="1"/>
+    <w:lsdException w:name="toc 2" w:semiHidden="1" w:unhideWhenUsed="1"/>
+    <w:lsdException w:name="toc 3" w:semiHidden="1" w:unhideWhenUsed="1"/>
+    <w:lsdException w:name="toc 4" w:semiHidden="1" w:unhideWhenUsed="1"/>
+    <w:lsdException w:name="toc 5" w:semiHidden="1" w:unhideWhenUsed="1"/>
+    <w:lsdException w:name="toc 6" w:semiHidden="1" w:unhideWhenUsed="1"/>
+    <w:lsdException w:name="toc 7" w:semiHidden="1" w:unhideWhenUsed="1"/>
+    <w:lsdException w:name="toc 8" w:semiHidden="1" w:unhideWhenUsed="1"/>
+    <w:lsdException w:name="toc 9" w:semiHidden="1" w:unhideWhenUsed="1"/>
+    <w:lsdException w:name="Normal Indent" w:semiHidden="1" w:unhideWhenUsed="1"/>
+    <w:lsdException w:name="footnote text" w:semiHidden="1" w:unhideWhenUsed="1"/>
+    <w:lsdException w:name="annotation text" w:semiHidden="1" w:unhideWhenUsed="1"/>
+    <w:lsdException w:name="header" w:semiHidden="1" w:unhideWhenUsed="1"/>
+    <w:lsdException w:name="footer" w:semiHidden="1" w:unhideWhenUsed="1"/>
+    <w:lsdException w:name="index heading" w:semiHidden="1" w:unhideWhenUsed="1"/>
+    <w:lsdException w:name="caption" w:semiHidden="1" w:uiPriority="35" w:unhideWhenUsed="1"/>
+    <w:lsdException w:name="table of figures" w:semiHidden="1" w:unhideWhenUsed="1"/>
+    <w:lsdException w:name="envelope address" w:semiHidden="1" w:unhideWhenUsed="1"/>
+    <w:lsdException w:name="envelope return" w:semiHidden="1" w:unhideWhenUsed="1"/>
+    <w:lsdException w:name="footnote reference" w:semiHidden="1" w:unhideWhenUsed="1"/>
+    <w:lsdException w:name="annotation reference" w:semiHidden="1" w:unhideWhenUsed="1"/>
+    <w:lsdException w:name="line number" w:semiHidden="1" w:unhideWhenUsed="1"/>
+    <w:lsdException w:name="page number" w:semiHidden="1" w:unhideWhenUsed="1"/>
+    <w:lsdException w:name="endnote reference" w:semiHidden="1" w:unhideWhenUsed="1"/>
+    <w:lsdException w:name="endnote text" w:semiHidden="1" w:unhideWhenUsed="1"/>
+    <w:lsdException w:name="table of authorities" w:semiHidden="1" w:unhideWhenUsed="1"/>
+    <w:lsdException w:name="macro" w:semiHidden="1" w:unhideWhenUsed="1"/>
+    <w:lsdException w:name="toa heading" w:semiHidden="1" w:unhideWhenUsed="1"/>
+    <w:lsdException w:name="List" w:semiHidden="1" w:unhideWhenUsed="1"/>
+    <w:lsdException w:name="List Bullet" w:semiHidden="1" w:unhideWhenUsed="1"/>
+    <w:lsdException w:name="List Number" w:semiHidden="1" w:unhideWhenUsed="1"/>
+    <w:lsdException w:name="List 2" w:semiHidden="1" w:unhideWhenUsed="1"/>
+    <w:lsdException w:name="List 3" w:semiHidden="1" w:unhideWhenUsed="1"/>
+    <w:lsdException w:name="List 4" w:semiHidden="1" w:unhideWhenUsed="1"/>
+    <w:lsdException w:name="List 5" w:semiHidden="1" w:unhideWhenUsed="1"/>
+    <w:lsdException w:name="List Bullet 2" w:semiHidden="1" w:unhideWhenUsed="1"/>
+    <w:lsdException w:name="List Bullet 3" w:semiHidden="1" w:unhideWhenUsed="1"/>
+    <w:lsdException w:name="List Bullet 4" w:semiHidden="1" w:unhideWhenUsed="1"/>
+    <w:lsdException w:name="List Bullet 5" w:semiHidden="1" w:unhideWhenUsed="1"/>
+    <w:lsdException w:name="List Number 3" w:semiHidden="1" w:unhideWhenUsed="1"/>
+    <w:lsdException w:name="List Number 4" w:semiHidden="1" w:unhideWhenUsed="1"/>
     <w:lsdException w:name="Title" w:uiPriority="10" w:qFormat="1"/>
+    <w:lsdException w:name="Closing" w:semiHidden="1" w:unhideWhenUsed="1"/>
+    <w:lsdException w:name="Signature" w:semiHidden="1" w:unhideWhenUsed="1"/>
+    <w:lsdException w:name="Default Paragraph Font" w:semiHidden="1" w:unhideWhenUsed="1"/>
+    <w:lsdException w:name="Body Text" w:semiHidden="1" w:unhideWhenUsed="1"/>
+    <w:lsdException w:name="Body Text Indent" w:semiHidden="1" w:unhideWhenUsed="1"/>
+    <w:lsdException w:name="List Continue" w:semiHidden="1" w:unhideWhenUsed="1"/>
+    <w:lsdException w:name="List Continue 2" w:semiHidden="1" w:unhideWhenUsed="1"/>
+    <w:lsdException w:name="List Continue 3" w:semiHidden="1" w:unhideWhenUsed="1"/>
+    <w:lsdException w:name="List Continue 4" w:semiHidden="1" w:unhideWhenUsed="1"/>
+    <w:lsdException w:name="List Continue 5" w:semiHidden="1" w:unhideWhenUsed="1"/>
+    <w:lsdException w:name="Message Header" w:semiHidden="1" w:unhideWhenUsed="1"/>
     <w:lsdException w:name="Subtitle" w:uiPriority="11" w:qFormat="1"/>
+    <w:lsdException w:name="Salutation" w:semiHidden="1" w:unhideWhenUsed="1"/>
+    <w:lsdException w:name="Date" w:semiHidden="1" w:unhideWhenUsed="1"/>
+    <w:lsdException w:name="Body Text First Indent" w:semiHidden="1" w:unhideWhenUsed="1"/>
+    <w:lsdException w:name="Body Text First Indent 2" w:semiHidden="1" w:unhideWhenUsed="1"/>
+    <w:lsdException w:name="Note Heading" w:semiHidden="1" w:unhideWhenUsed="1"/>
+    <w:lsdException w:name="Body Text 2" w:semiHidden="1" w:unhideWhenUsed="1"/>
+    <w:lsdException w:name="Body Text 3" w:semiHidden="1" w:unhideWhenUsed="1"/>
+    <w:lsdException w:name="Body Text Indent 2" w:semiHidden="1" w:unhideWhenUsed="1"/>
     <w:lsdException w:name="Strong" w:uiPriority="22" w:qFormat="1"/>
     <w:lsdException w:name="Emphasis" w:uiPriority="20" w:qFormat="1"/>
+    <w:lsdException w:name="Document Map" w:semiHidden="1" w:unhideWhenUsed="1"/>
+    <w:lsdException w:name="Plain Text" w:semiHidden="1" w:unhideWhenUsed="1"/>
+    <w:lsdException w:name="E-mail Signature" w:semiHidden="1" w:unhideWhenUsed="1"/>
+    <w:lsdException w:name="HTML Top of Form" w:semiHidden="1" w:unhideWhenUsed="1"/>
+    <w:lsdException w:name="HTML Bottom of Form" w:semiHidden="1" w:unhideWhenUsed="1"/>
+    <w:lsdException w:name="Normal (Web)" w:semiHidden="1" w:unhideWhenUsed="1"/>
+    <w:lsdException w:name="HTML Acronym" w:semiHidden="1" w:unhideWhenUsed="1"/>
+    <w:lsdException w:name="HTML Address" w:semiHidden="1" w:unhideWhenUsed="1"/>
+    <w:lsdException w:name="HTML Cite" w:semiHidden="1" w:unhideWhenUsed="1"/>
+    <w:lsdException w:name="HTML Code" w:semiHidden="1" w:unhideWhenUsed="1"/>
+    <w:lsdException w:name="HTML Definition" w:semiHidden="1" w:unhideWhenUsed="1"/>
+    <w:lsdException w:name="HTML Keyboard" w:semiHidden="1" w:unhideWhenUsed="1"/>
+    <w:lsdException w:name="HTML Preformatted" w:semiHidden="1" w:unhideWhenUsed="1"/>
+    <w:lsdException w:name="HTML Sample" w:semiHidden="1" w:unhideWhenUsed="1"/>
+    <w:lsdException w:name="HTML Typewriter" w:semiHidden="1" w:unhideWhenUsed="1"/>
+    <w:lsdException w:name="HTML Variable" w:semiHidden="1" w:unhideWhenUsed="1"/>
+    <w:lsdException w:name="Normal Table" w:semiHidden="1" w:unhideWhenUsed="1"/>
+    <w:lsdException w:name="annotation subject" w:semiHidden="1" w:unhideWhenUsed="1"/>
+    <w:lsdException w:name="No List" w:semiHidden="1" w:unhideWhenUsed="1"/>
+    <w:lsdException w:name="Outline List 1" w:semiHidden="1" w:unhideWhenUsed="1"/>
+    <w:lsdException w:name="Outline List 2" w:semiHidden="1" w:unhideWhenUsed="1"/>
+    <w:lsdException w:name="Outline List 3" w:semiHidden="1" w:unhideWhenUsed="1"/>
+    <w:lsdException w:name="Table Simple 1" w:semiHidden="1" w:unhideWhenUsed="1"/>
+    <w:lsdException w:name="Table Simple 2" w:semiHidden="1" w:unhideWhenUsed="1"/>
+    <w:lsdException w:name="Table Simple 3" w:semiHidden="1" w:unhideWhenUsed="1"/>
+    <w:lsdException w:name="Table Classic 1" w:semiHidden="1" w:unhideWhenUsed="1"/>
+    <w:lsdException w:name="Table Classic 2" w:semiHidden="1" w:unhideWhenUsed="1"/>
+    <w:lsdException w:name="Table Classic 3" w:semiHidden="1" w:unhideWhenUsed="1"/>
+    <w:lsdException w:name="Table Classic 4" w:semiHidden="1" w:unhideWhenUsed="1"/>
+    <w:lsdException w:name="Table Colorful 1" w:semiHidden="1" w:unhideWhenUsed="1"/>
+    <w:lsdException w:name="Table Colorful 2" w:semiHidden="1" w:unhideWhenUsed="1"/>
+    <w:lsdException w:name="Table Colorful 3" w:semiHidden="1" w:unhideWhenUsed="1"/>
+    <w:lsdException w:name="Table Columns 1" w:semiHidden="1" w:unhideWhenUsed="1"/>
+    <w:lsdException w:name="Table Columns 2" w:semiHidden="1" w:unhideWhenUsed="1"/>
+    <w:lsdException w:name="Table Columns 3" w:semiHidden="1" w:unhideWhenUsed="1"/>
+    <w:lsdException w:name="Table Columns 4" w:semiHidden="1" w:unhideWhenUsed="1"/>
+    <w:lsdException w:name="Table Columns 5" w:semiHidden="1" w:unhideWhenUsed="1"/>
+    <w:lsdException w:name="Table Grid 1" w:semiHidden="1" w:unhideWhenUsed="1"/>
+    <w:lsdException w:name="Table Grid 2" w:semiHidden="1" w:unhideWhenUsed="1"/>
+    <w:lsdException w:name="Table Grid 3" w:semiHidden="1" w:unhideWhenUsed="1"/>
+    <w:lsdException w:name="Table Grid 4" w:semiHidden="1" w:unhideWhenUsed="1"/>
+    <w:lsdException w:name="Table Grid 5" w:semiHidden="1" w:unhideWhenUsed="1"/>
+    <w:lsdException w:name="Table Grid 6" w:semiHidden="1" w:unhideWhenUsed="1"/>
+    <w:lsdException w:name="Table Grid 7" w:semiHidden="1" w:unhideWhenUsed="1"/>
+    <w:lsdException w:name="Table Grid 8" w:semiHidden="1" w:unhideWhenUsed="1"/>
+    <w:lsdException w:name="Table List 1" w:semiHidden="1" w:unhideWhenUsed="1"/>
+    <w:lsdException w:name="Table List 2" w:semiHidden="1" w:unhideWhenUsed="1"/>
+    <w:lsdException w:name="Table List 3" w:semiHidden="1" w:unhideWhenUsed="1"/>
+    <w:lsdException w:name="Table List 4" w:semiHidden="1" w:unhideWhenUsed="1"/>
+    <w:lsdException w:name="Table List 5" w:semiHidden="1" w:unhideWhenUsed="1"/>
+    <w:lsdException w:name="Table List 6" w:semiHidden="1" w:unhideWhenUsed="1"/>
+    <w:lsdException w:name="Table List 7" w:semiHidden="1" w:unhideWhenUsed="1"/>
+    <w:lsdException w:name="Table List 8" w:semiHidden="1" w:unhideWhenUsed="1"/>
+    <w:lsdException w:name="Table 3D effects 1" w:semiHidden="1" w:unhideWhenUsed="1"/>
+    <w:lsdException w:name="Table 3D effects 2" w:semiHidden="1" w:unhideWhenUsed="1"/>
+    <w:lsdException w:name="Table 3D effects 3" w:semiHidden="1" w:unhideWhenUsed="1"/>
+    <w:lsdException w:name="Table Contemporary" w:semiHidden="1" w:unhideWhenUsed="1"/>
+    <w:lsdException w:name="Table Elegant" w:semiHidden="1" w:unhideWhenUsed="1"/>
+    <w:lsdException w:name="Table Professional" w:semiHidden="1" w:unhideWhenUsed="1"/>
+    <w:lsdException w:name="Table Subtle 1" w:semiHidden="1" w:unhideWhenUsed="1"/>
+    <w:lsdException w:name="Table Subtle 2" w:semiHidden="1" w:unhideWhenUsed="1"/>
+    <w:lsdException w:name="Table Web 1" w:semiHidden="1" w:unhideWhenUsed="1"/>
+    <w:lsdException w:name="Table Web 2" w:semiHidden="1" w:unhideWhenUsed="1"/>
+    <w:lsdException w:name="Table Web 3" w:semiHidden="1" w:unhideWhenUsed="1"/>
+    <w:lsdException w:name="Balloon Text" w:semiHidden="1" w:unhideWhenUsed="1"/>
+    <w:lsdException w:name="Table Theme" w:semiHidden="1" w:unhideWhenUsed="1"/>
+    <w:lsdException w:name="Placeholder Text" w:semiHidden="1"/>
     <w:lsdException w:name="No Spacing" w:uiPriority="1" w:qFormat="1"/>
+    <w:lsdException w:name="Light Shading"/>
+    <w:lsdException w:name="Light List"/>
+    <w:lsdException w:name="Light Grid"/>
+    <w:lsdException w:name="Medium Shading 1"/>
+    <w:lsdException w:name="Medium Shading 2"/>
+    <w:lsdException w:name="Medium List 1"/>
+    <w:lsdException w:name="Medium List 2"/>
+    <w:lsdException w:name="Medium Grid 1"/>
+    <w:lsdException w:name="Medium Grid 2"/>
+    <w:lsdException w:name="Medium Grid 3"/>
+    <w:lsdException w:name="Dark List"/>
+    <w:lsdException w:name="Colorful Shading"/>
+    <w:lsdException w:name="Colorful List"/>
+    <w:lsdException w:name="Colorful Grid"/>
+    <w:lsdException w:name="Light Shading Accent 1"/>
+    <w:lsdException w:name="Light List Accent 1"/>
+    <w:lsdException w:name="Light Grid Accent 1"/>
+    <w:lsdException w:name="Medium Shading 1 Accent 1"/>
+    <w:lsdException w:name="Medium Shading 2 Accent 1"/>
+    <w:lsdException w:name="Medium List 1 Accent 1"/>
+    <w:lsdException w:name="Revision" w:semiHidden="1"/>
     <w:lsdException w:name="List Paragraph" w:uiPriority="34" w:qFormat="1"/>
     <w:lsdException w:name="Quote" w:uiPriority="29" w:qFormat="1"/>
     <w:lsdException w:name="Intense Quote" w:uiPriority="30" w:qFormat="1"/>
+    <w:lsdException w:name="Medium List 2 Accent 1"/>
+    <w:lsdException w:name="Medium Grid 1 Accent 1"/>
+    <w:lsdException w:name="Medium Grid 2 Accent 1"/>
+    <w:lsdException w:name="Medium Grid 3 Accent 1"/>
+    <w:lsdException w:name="Dark List Accent 1"/>
+    <w:lsdException w:name="Colorful Shading Accent 1"/>
+    <w:lsdException w:name="Colorful List Accent 1"/>
+    <w:lsdException w:name="Colorful Grid Accent 1"/>
+    <w:lsdException w:name="Light Shading Accent 2"/>
+    <w:lsdException w:name="Light List Accent 2"/>
+    <w:lsdException w:name="Light Grid Accent 2"/>
+    <w:lsdException w:name="Medium Shading 1 Accent 2"/>
+    <w:lsdException w:name="Medium Shading 2 Accent 2"/>
+    <w:lsdException w:name="Medium List 1 Accent 2"/>
+    <w:lsdException w:name="Medium List 2 Accent 2"/>
+    <w:lsdException w:name="Medium Grid 1 Accent 2"/>
+    <w:lsdException w:name="Medium Grid 2 Accent 2"/>
+    <w:lsdException w:name="Medium Grid 3 Accent 2"/>
+    <w:lsdException w:name="Dark List Accent 2"/>
+    <w:lsdException w:name="Colorful Shading Accent 2"/>
+    <w:lsdException w:name="Colorful List Accent 2"/>
+    <w:lsdException w:name="Colorful Grid Accent 2"/>
+    <w:lsdException w:name="Light Shading Accent 3"/>
+    <w:lsdException w:name="Light List Accent 3"/>
+    <w:lsdException w:name="Light Grid Accent 3"/>
+    <w:lsdException w:name="Medium Shading 1 Accent 3"/>
+    <w:lsdException w:name="Medium Shading 2 Accent 3"/>
+    <w:lsdException w:name="Medium List 1 Accent 3"/>
+    <w:lsdException w:name="Medium List 2 Accent 3"/>
+    <w:lsdException w:name="Medium Grid 1 Accent 3"/>
+    <w:lsdException w:name="Medium Grid 2 Accent 3"/>
+    <w:lsdException w:name="Medium Grid 3 Accent 3"/>
+    <w:lsdException w:name="Dark List Accent 3"/>
+    <w:lsdException w:name="Colorful Shading Accent 3"/>
+    <w:lsdException w:name="Colorful List Accent 3"/>
+    <w:lsdException w:name="Colorful Grid Accent 3"/>
+    <w:lsdException w:name="Light Shading Accent 4"/>
+    <w:lsdException w:name="Light List Accent 4"/>
+    <w:lsdException w:name="Light Grid Accent 4"/>
+    <w:lsdException w:name="Medium Shading 1 Accent 4"/>
+    <w:lsdException w:name="Medium Shading 2 Accent 4"/>
+    <w:lsdException w:name="Medium List 1 Accent 4"/>
+    <w:lsdException w:name="Medium List 2 Accent 4"/>
+    <w:lsdException w:name="Medium Grid 1 Accent 4"/>
+    <w:lsdException w:name="Medium Grid 2 Accent 4"/>
+    <w:lsdException w:name="Medium Grid 3 Accent 4"/>
+    <w:lsdException w:name="Dark List Accent 4"/>
+    <w:lsdException w:name="Colorful Shading Accent 4"/>
+    <w:lsdException w:name="Colorful List Accent 4"/>
+    <w:lsdException w:name="Colorful Grid Accent 4"/>
+    <w:lsdException w:name="Light Shading Accent 5"/>
+    <w:lsdException w:name="Light List Accent 5"/>
+    <w:lsdException w:name="Light Grid Accent 5"/>
+    <w:lsdException w:name="Medium Shading 1 Accent 5"/>
+    <w:lsdException w:name="Medium Shading 2 Accent 5"/>
+    <w:lsdException w:name="Medium List 1 Accent 5"/>
+    <w:lsdException w:name="Medium List 2 Accent 5"/>
+    <w:lsdException w:name="Medium Grid 1 Accent 5"/>
+    <w:lsdException w:name="Medium Grid 2 Accent 5"/>
+    <w:lsdException w:name="Medium Grid 3 Accent 5"/>
+    <w:lsdException w:name="Dark List Accent 5"/>
+    <w:lsdException w:name="Colorful Shading Accent 5"/>
+    <w:lsdException w:name="Colorful List Accent 5"/>
+    <w:lsdException w:name="Colorful Grid Accent 5"/>
+    <w:lsdException w:name="Light Shading Accent 6"/>
+    <w:lsdException w:name="Light List Accent 6"/>
+    <w:lsdException w:name="Light Grid Accent 6"/>
+    <w:lsdException w:name="Medium Shading 1 Accent 6"/>
+    <w:lsdException w:name="Medium Shading 2 Accent 6"/>
+    <w:lsdException w:name="Medium List 1 Accent 6"/>
+    <w:lsdException w:name="Medium List 2 Accent 6"/>
+    <w:lsdException w:name="Medium Grid 1 Accent 6"/>
+    <w:lsdException w:name="Medium Grid 2 Accent 6"/>
+    <w:lsdException w:name="Medium Grid 3 Accent 6"/>
+    <w:lsdException w:name="Dark List Accent 6"/>
+    <w:lsdException w:name="Colorful Shading Accent 6"/>
+    <w:lsdException w:name="Colorful List Accent 6"/>
+    <w:lsdException w:name="Colorful Grid Accent 6"/>
     <w:lsdException w:name="Subtle Emphasis" w:uiPriority="19" w:qFormat="1"/>
     <w:lsdException w:name="Intense Emphasis" w:uiPriority="21" w:qFormat="1"/>
     <w:lsdException w:name="Subtle Reference" w:uiPriority="31" w:qFormat="1"/>
     <w:lsdException w:name="Intense Reference" w:uiPriority="32" w:qFormat="1"/>
     <w:lsdException w:name="Book Title" w:uiPriority="33" w:qFormat="1"/>
-    <w:lsdException w:name="TOC Heading" w:uiPriority="39" w:qFormat="1"/>
+    <w:lsdException w:name="Bibliography" w:semiHidden="1" w:unhideWhenUsed="1"/>
+    <w:lsdException w:name="TOC Heading" w:semiHidden="1" w:uiPriority="39" w:unhideWhenUsed="1" w:qFormat="1"/>
+    <w:lsdException w:name="Grid Table 4" w:uiPriority="49"/>
+    <w:lsdException w:name="Grid Table 5 Dark" w:uiPriority="50"/>
+    <w:lsdException w:name="Grid Table 6 Colorful" w:uiPriority="51"/>
+    <w:lsdException w:name="Grid Table 7 Colorful" w:uiPriority="52"/>
+    <w:lsdException w:name="Grid Table 1 Light Accent 1" w:uiPriority="46"/>
+    <w:lsdException w:name="Grid Table 2 Accent 1" w:uiPriority="47"/>
+    <w:lsdException w:name="Grid Table 3 Accent 1" w:uiPriority="48"/>
+    <w:lsdException w:name="Grid Table 4 Accent 1" w:uiPriority="49"/>
+    <w:lsdException w:name="Grid Table 5 Dark Accent 1" w:uiPriority="50"/>
+    <w:lsdException w:name="Grid Table 6 Colorful Accent 1" w:uiPriority="51"/>
+    <w:lsdException w:name="Grid Table 7 Colorful Accent 1" w:uiPriority="52"/>
+    <w:lsdException w:name="Grid Table 1 Light Accent 2" w:uiPriority="46"/>
+    <w:lsdException w:name="Grid Table 2 Accent 2" w:uiPriority="47"/>
+    <w:lsdException w:name="Grid Table 3 Accent 2" w:uiPriority="48"/>
+    <w:lsdException w:name="Grid Table 4 Accent 2" w:uiPriority="49"/>
+    <w:lsdException w:name="Grid Table 5 Dark Accent 2" w:uiPriority="50"/>
+    <w:lsdException w:name="Grid Table 6 Colorful Accent 2" w:uiPriority="51"/>
+    <w:lsdException w:name="Grid Table 7 Colorful Accent 2" w:uiPriority="52"/>
+    <w:lsdException w:name="Grid Table 1 Light Accent 3" w:uiPriority="46"/>
+    <w:lsdException w:name="Grid Table 2 Accent 3" w:uiPriority="47"/>
+    <w:lsdException w:name="Grid Table 3 Accent 3" w:uiPriority="48"/>
+    <w:lsdException w:name="Grid Table 4 Accent 3" w:uiPriority="49"/>
+    <w:lsdException w:name="Grid Table 5 Dark Accent 3" w:uiPriority="50"/>
+    <w:lsdException w:name="Grid Table 6 Colorful Accent 3" w:uiPriority="51"/>
+    <w:lsdException w:name="Grid Table 7 Colorful Accent 3" w:uiPriority="52"/>
+    <w:lsdException w:name="Grid Table 1 Light Accent 4" w:uiPriority="46"/>
+    <w:lsdException w:name="Grid Table 2 Accent 4" w:uiPriority="47"/>
+    <w:lsdException w:name="Grid Table 3 Accent 4" w:uiPriority="48"/>
+    <w:lsdException w:name="Grid Table 4 Accent 4" w:uiPriority="49"/>
+    <w:lsdException w:name="Grid Table 5 Dark Accent 4" w:uiPriority="50"/>
+    <w:lsdException w:name="Grid Table 6 Colorful Accent 4" w:uiPriority="51"/>
+    <w:lsdException w:name="Grid Table 7 Colorful Accent 4" w:uiPriority="52"/>
+    <w:lsdException w:name="Grid Table 1 Light Accent 5" w:uiPriority="46"/>
+    <w:lsdException w:name="Grid Table 2 Accent 5" w:uiPriority="47"/>
+    <w:lsdException w:name="Grid Table 3 Accent 5" w:uiPriority="48"/>
+    <w:lsdException w:name="Grid Table 4 Accent 5" w:uiPriority="49"/>
+    <w:lsdException w:name="Grid Table 5 Dark Accent 5" w:uiPriority="50"/>
+    <w:lsdException w:name="Grid Table 6 Colorful Accent 5" w:uiPriority="51"/>
+    <w:lsdException w:name="Grid Table 7 Colorful Accent 5" w:uiPriority="52"/>
+    <w:lsdException w:name="Grid Table 1 Light Accent 6" w:uiPriority="46"/>
+    <w:lsdException w:name="Grid Table 2 Accent 6" w:uiPriority="47"/>
+    <w:lsdException w:name="Grid Table 3 Accent 6" w:uiPriority="48"/>
+    <w:lsdException w:name="Grid Table 4 Accent 6" w:uiPriority="49"/>
+    <w:lsdException w:name="Grid Table 5 Dark Accent 6" w:uiPriority="50"/>
+    <w:lsdException w:name="Grid Table 6 Colorful Accent 6" w:uiPriority="51"/>
+    <w:lsdException w:name="Grid Table 7 Colorful Accent 6" w:uiPriority="52"/>
+    <w:lsdException w:name="List Table 1 Light" w:uiPriority="46"/>
+    <w:lsdException w:name="List Table 2" w:uiPriority="47"/>
+    <w:lsdException w:name="List Table 3" w:uiPriority="48"/>
+    <w:lsdException w:name="List Table 4" w:uiPriority="49"/>
+    <w:lsdException w:name="List Table 5 Dark" w:uiPriority="50"/>
+    <w:lsdException w:name="List Table 6 Colorful" w:uiPriority="51"/>
+    <w:lsdException w:name="List Table 7 Colorful" w:uiPriority="52"/>
+    <w:lsdException w:name="List Table 1 Light Accent 1" w:uiPriority="46"/>
+    <w:lsdException w:name="List Table 2 Accent 1" w:uiPriority="47"/>
+    <w:lsdException w:name="List Table 3 Accent 1" w:uiPriority="48"/>
+    <w:lsdException w:name="List Table 4 Accent 1" w:uiPriority="49"/>
+    <w:lsdException w:name="List Table 5 Dark Accent 1" w:uiPriority="50"/>
+    <w:lsdException w:name="List Table 6 Colorful Accent 1" w:uiPriority="51"/>
+    <w:lsdException w:name="List Table 7 Colorful Accent 1" w:uiPriority="52"/>
+    <w:lsdException w:name="List Table 1 Light Accent 2" w:uiPriority="46"/>
+    <w:lsdException w:name="List Table 2 Accent 2" w:uiPriority="47"/>
+    <w:lsdException w:name="List Table 3 Accent 2" w:uiPriority="48"/>
+    <w:lsdException w:name="List Table 4 Accent 2" w:uiPriority="49"/>
+    <w:lsdException w:name="List Table 5 Dark Accent 2" w:uiPriority="50"/>
+    <w:lsdException w:name="List Table 6 Colorful Accent 2" w:uiPriority="51"/>
+    <w:lsdException w:name="List Table 7 Colorful Accent 2" w:uiPriority="52"/>
+    <w:lsdException w:name="List Table 1 Light Accent 3" w:uiPriority="46"/>
+    <w:lsdException w:name="List Table 2 Accent 3" w:uiPriority="47"/>
+    <w:lsdException w:name="List Table 3 Accent 3" w:uiPriority="48"/>
+    <w:lsdException w:name="List Table 4 Accent 3" w:uiPriority="49"/>
+    <w:lsdException w:name="List Table 5 Dark Accent 3" w:uiPriority="50"/>
+    <w:lsdException w:name="List Table 6 Colorful Accent 3" w:uiPriority="51"/>
+    <w:lsdException w:name="List Table 7 Colorful Accent 3" w:uiPriority="52"/>
+    <w:lsdException w:name="List Table 1 Light Accent 4" w:uiPriority="46"/>
+    <w:lsdException w:name="List Table 2 Accent 4" w:uiPriority="47"/>
+    <w:lsdException w:name="List Table 3 Accent 4" w:uiPriority="48"/>
+    <w:lsdException w:name="List Table 4 Accent 4" w:uiPriority="49"/>
+    <w:lsdException w:name="List Table 5 Dark Accent 4" w:uiPriority="50"/>
+    <w:lsdException w:name="List Table 6 Colorful Accent 4" w:uiPriority="51"/>
+    <w:lsdException w:name="List Table 7 Colorful Accent 4" w:uiPriority="52"/>
+    <w:lsdException w:name="List Table 1 Light Accent 5" w:uiPriority="46"/>
+    <w:lsdException w:name="List Table 2 Accent 5" w:uiPriority="47"/>
+    <w:lsdException w:name="List Table 3 Accent 5" w:uiPriority="48"/>
+    <w:lsdException w:name="List Table 4 Accent 5" w:uiPriority="49"/>
+    <w:lsdException w:name="List Table 5 Dark Accent 5" w:uiPriority="50"/>
+    <w:lsdException w:name="List Table 6 Colorful Accent 5" w:uiPriority="51"/>
+    <w:lsdException w:name="List Table 7 Colorful Accent 5" w:uiPriority="52"/>
+    <w:lsdException w:name="List Table 1 Light Accent 6" w:uiPriority="46"/>
+    <w:lsdException w:name="List Table 2 Accent 6" w:uiPriority="47"/>
+    <w:lsdException w:name="List Table 3 Accent 6" w:uiPriority="48"/>
+    <w:lsdException w:name="List Table 4 Accent 6" w:uiPriority="49"/>
+    <w:lsdException w:name="List Table 5 Dark Accent 6" w:uiPriority="50"/>
+    <w:lsdException w:name="List Table 6 Colorful Accent 6" w:uiPriority="51"/>
+    <w:lsdException w:name="List Table 7 Colorful Accent 6" w:uiPriority="52"/>
   </w:latentStyles>
   <w:style w:type="paragraph" w:default="1" w:styleId="Normal">
     <w:name w:val="Normal"/>
@@ -2472,1294 +2820,28 @@
     <w:basedOn w:val="DefaultParagraphFont"/>
     <w:rsid w:val="00280A4D"/>
   </w:style>
-</w:styles>
-</file>
-
-<file path=word/stylesWithEffects.xml><?xml version="1.0" encoding="utf-8"?>
-<w:styles xmlns:wpc="http://schemas.microsoft.com/office/word/2010/wordprocessingCanvas" xmlns:mo="http://schemas.microsoft.com/office/mac/office/2008/main" xmlns:mc="http://schemas.openxmlformats.org/markup-compatibility/2006" xmlns:mv="urn:schemas-microsoft-com:mac:vml" xmlns:o="urn:schemas-microsoft-com:office:office" xmlns:r="http://schemas.openxmlformats.org/officeDocument/2006/relationships" xmlns:m="http://schemas.openxmlformats.org/officeDocument/2006/math" xmlns:v="urn:schemas-microsoft-com:vml" xmlns:wp14="http://schemas.microsoft.com/office/word/2010/wordprocessingDrawing" xmlns:wp="http://schemas.openxmlformats.org/drawingml/2006/wordprocessingDrawing" xmlns:w10="urn:schemas-microsoft-com:office:word" xmlns:w="http://schemas.openxmlformats.org/wordprocessingml/2006/main" xmlns:w14="http://schemas.microsoft.com/office/word/2010/wordml" xmlns:wpg="http://schemas.microsoft.com/office/word/2010/wordprocessingGroup" xmlns:wpi="http://schemas.microsoft.com/office/word/2010/wordprocessingInk" xmlns:wne="http://schemas.microsoft.com/office/word/2006/wordml" xmlns:wps="http://schemas.microsoft.com/office/word/2010/wordprocessingShape" mc:Ignorable="w14 wp14">
-  <w:docDefaults>
-    <w:rPrDefault>
-      <w:rPr>
-        <w:rFonts w:asciiTheme="minorHAnsi" w:eastAsiaTheme="minorEastAsia" w:hAnsiTheme="minorHAnsi" w:cstheme="minorBidi"/>
-        <w:sz w:val="22"/>
-        <w:szCs w:val="22"/>
-        <w:lang w:val="en-US" w:eastAsia="en-US" w:bidi="ar-SA"/>
-      </w:rPr>
-    </w:rPrDefault>
-    <w:pPrDefault>
-      <w:pPr>
-        <w:spacing w:after="160" w:line="480" w:lineRule="auto"/>
-      </w:pPr>
-    </w:pPrDefault>
-  </w:docDefaults>
-  <w:latentStyles w:defLockedState="0" w:defUIPriority="0" w:defSemiHidden="0" w:defUnhideWhenUsed="0" w:defQFormat="0" w:count="276">
-    <w:lsdException w:name="Normal" w:qFormat="1"/>
-    <w:lsdException w:name="heading 1" w:uiPriority="9" w:qFormat="1"/>
-    <w:lsdException w:name="heading 2" w:uiPriority="9" w:qFormat="1"/>
-    <w:lsdException w:name="heading 3" w:uiPriority="9" w:qFormat="1"/>
-    <w:lsdException w:name="heading 4" w:uiPriority="9" w:qFormat="1"/>
-    <w:lsdException w:name="heading 5" w:uiPriority="9" w:qFormat="1"/>
-    <w:lsdException w:name="heading 6" w:uiPriority="9" w:qFormat="1"/>
-    <w:lsdException w:name="heading 7" w:uiPriority="9" w:qFormat="1"/>
-    <w:lsdException w:name="heading 8" w:uiPriority="9" w:qFormat="1"/>
-    <w:lsdException w:name="heading 9" w:uiPriority="9" w:qFormat="1"/>
-    <w:lsdException w:name="caption" w:uiPriority="35"/>
-    <w:lsdException w:name="Title" w:uiPriority="10" w:qFormat="1"/>
-    <w:lsdException w:name="Subtitle" w:uiPriority="11" w:qFormat="1"/>
-    <w:lsdException w:name="Strong" w:uiPriority="22" w:qFormat="1"/>
-    <w:lsdException w:name="Emphasis" w:uiPriority="20" w:qFormat="1"/>
-    <w:lsdException w:name="No Spacing" w:uiPriority="1" w:qFormat="1"/>
-    <w:lsdException w:name="List Paragraph" w:uiPriority="34" w:qFormat="1"/>
-    <w:lsdException w:name="Quote" w:uiPriority="29" w:qFormat="1"/>
-    <w:lsdException w:name="Intense Quote" w:uiPriority="30" w:qFormat="1"/>
-    <w:lsdException w:name="Subtle Emphasis" w:uiPriority="19" w:qFormat="1"/>
-    <w:lsdException w:name="Intense Emphasis" w:uiPriority="21" w:qFormat="1"/>
-    <w:lsdException w:name="Subtle Reference" w:uiPriority="31" w:qFormat="1"/>
-    <w:lsdException w:name="Intense Reference" w:uiPriority="32" w:qFormat="1"/>
-    <w:lsdException w:name="Book Title" w:uiPriority="33" w:qFormat="1"/>
-    <w:lsdException w:name="TOC Heading" w:uiPriority="39" w:qFormat="1"/>
-  </w:latentStyles>
-  <w:style w:type="paragraph" w:default="1" w:styleId="Normal">
-    <w:name w:val="Normal"/>
-    <w:qFormat/>
-    <w:rsid w:val="00F64E22"/>
-    <w:pPr>
-      <w:jc w:val="both"/>
-    </w:pPr>
-    <w:rPr>
-      <w:sz w:val="24"/>
-    </w:rPr>
-  </w:style>
-  <w:style w:type="paragraph" w:styleId="Heading1">
-    <w:name w:val="heading 1"/>
+  <w:style w:type="paragraph" w:styleId="Header">
+    <w:name w:val="header"/>
     <w:basedOn w:val="Normal"/>
-    <w:next w:val="Normal"/>
-    <w:link w:val="Heading1Char"/>
-    <w:uiPriority w:val="9"/>
-    <w:qFormat/>
-    <w:rsid w:val="008A312C"/>
-    <w:pPr>
-      <w:spacing w:before="480" w:after="0"/>
-      <w:contextualSpacing/>
-      <w:outlineLvl w:val="0"/>
-    </w:pPr>
-    <w:rPr>
-      <w:rFonts w:asciiTheme="majorHAnsi" w:eastAsiaTheme="majorEastAsia" w:hAnsiTheme="majorHAnsi" w:cstheme="majorBidi"/>
-      <w:b/>
-      <w:bCs/>
-      <w:sz w:val="26"/>
-      <w:szCs w:val="28"/>
-    </w:rPr>
-  </w:style>
-  <w:style w:type="paragraph" w:styleId="Heading2">
-    <w:name w:val="heading 2"/>
-    <w:basedOn w:val="Normal"/>
-    <w:next w:val="Normal"/>
-    <w:link w:val="Heading2Char"/>
-    <w:uiPriority w:val="9"/>
+    <w:link w:val="HeaderChar"/>
     <w:unhideWhenUsed/>
-    <w:qFormat/>
-    <w:rsid w:val="008A312C"/>
-    <w:pPr>
-      <w:spacing w:before="200" w:after="0"/>
-      <w:outlineLvl w:val="1"/>
-    </w:pPr>
-    <w:rPr>
-      <w:rFonts w:asciiTheme="majorHAnsi" w:eastAsiaTheme="majorEastAsia" w:hAnsiTheme="majorHAnsi" w:cstheme="majorBidi"/>
-      <w:b/>
-      <w:bCs/>
-      <w:szCs w:val="26"/>
-    </w:rPr>
-  </w:style>
-  <w:style w:type="paragraph" w:styleId="Heading3">
-    <w:name w:val="heading 3"/>
-    <w:basedOn w:val="Normal"/>
-    <w:next w:val="Normal"/>
-    <w:link w:val="Heading3Char"/>
-    <w:uiPriority w:val="9"/>
-    <w:unhideWhenUsed/>
-    <w:qFormat/>
-    <w:rsid w:val="002059A8"/>
-    <w:pPr>
-      <w:spacing w:before="200" w:after="0"/>
-      <w:outlineLvl w:val="2"/>
-    </w:pPr>
-    <w:rPr>
-      <w:rFonts w:asciiTheme="majorHAnsi" w:eastAsiaTheme="majorEastAsia" w:hAnsiTheme="majorHAnsi" w:cstheme="majorBidi"/>
-      <w:b/>
-      <w:bCs/>
-      <w:i/>
-    </w:rPr>
-  </w:style>
-  <w:style w:type="paragraph" w:styleId="Heading4">
-    <w:name w:val="heading 4"/>
-    <w:basedOn w:val="Normal"/>
-    <w:next w:val="Normal"/>
-    <w:link w:val="Heading4Char"/>
-    <w:uiPriority w:val="9"/>
-    <w:unhideWhenUsed/>
-    <w:qFormat/>
-    <w:rsid w:val="002059A8"/>
-    <w:pPr>
-      <w:spacing w:before="200" w:after="0"/>
-      <w:outlineLvl w:val="3"/>
-    </w:pPr>
-    <w:rPr>
-      <w:rFonts w:asciiTheme="majorHAnsi" w:eastAsiaTheme="majorEastAsia" w:hAnsiTheme="majorHAnsi" w:cstheme="majorBidi"/>
-      <w:bCs/>
-      <w:i/>
-      <w:iCs/>
-    </w:rPr>
-  </w:style>
-  <w:style w:type="paragraph" w:styleId="Heading5">
-    <w:name w:val="heading 5"/>
-    <w:basedOn w:val="Normal"/>
-    <w:next w:val="Normal"/>
-    <w:link w:val="Heading5Char"/>
-    <w:uiPriority w:val="9"/>
-    <w:unhideWhenUsed/>
-    <w:qFormat/>
-    <w:rsid w:val="008A312C"/>
-    <w:pPr>
-      <w:spacing w:before="200" w:after="0"/>
-      <w:outlineLvl w:val="4"/>
-    </w:pPr>
-    <w:rPr>
-      <w:rFonts w:asciiTheme="majorHAnsi" w:eastAsiaTheme="majorEastAsia" w:hAnsiTheme="majorHAnsi" w:cstheme="majorBidi"/>
-      <w:b/>
-      <w:bCs/>
-      <w:color w:val="7F7F7F" w:themeColor="text1" w:themeTint="80"/>
-    </w:rPr>
-  </w:style>
-  <w:style w:type="paragraph" w:styleId="Heading6">
-    <w:name w:val="heading 6"/>
-    <w:basedOn w:val="Normal"/>
-    <w:next w:val="Normal"/>
-    <w:link w:val="Heading6Char"/>
-    <w:uiPriority w:val="9"/>
-    <w:unhideWhenUsed/>
-    <w:qFormat/>
-    <w:rsid w:val="008A312C"/>
-    <w:pPr>
-      <w:spacing w:after="0" w:line="271" w:lineRule="auto"/>
-      <w:outlineLvl w:val="5"/>
-    </w:pPr>
-    <w:rPr>
-      <w:rFonts w:asciiTheme="majorHAnsi" w:eastAsiaTheme="majorEastAsia" w:hAnsiTheme="majorHAnsi" w:cstheme="majorBidi"/>
-      <w:b/>
-      <w:bCs/>
-      <w:i/>
-      <w:iCs/>
-      <w:color w:val="7F7F7F" w:themeColor="text1" w:themeTint="80"/>
-    </w:rPr>
-  </w:style>
-  <w:style w:type="paragraph" w:styleId="Heading7">
-    <w:name w:val="heading 7"/>
-    <w:basedOn w:val="Normal"/>
-    <w:next w:val="Normal"/>
-    <w:link w:val="Heading7Char"/>
-    <w:uiPriority w:val="9"/>
-    <w:unhideWhenUsed/>
-    <w:qFormat/>
-    <w:rsid w:val="008A312C"/>
-    <w:pPr>
-      <w:spacing w:after="0"/>
-      <w:outlineLvl w:val="6"/>
-    </w:pPr>
-    <w:rPr>
-      <w:rFonts w:asciiTheme="majorHAnsi" w:eastAsiaTheme="majorEastAsia" w:hAnsiTheme="majorHAnsi" w:cstheme="majorBidi"/>
-      <w:i/>
-      <w:iCs/>
-    </w:rPr>
-  </w:style>
-  <w:style w:type="paragraph" w:styleId="Heading8">
-    <w:name w:val="heading 8"/>
-    <w:basedOn w:val="Normal"/>
-    <w:next w:val="Normal"/>
-    <w:link w:val="Heading8Char"/>
-    <w:uiPriority w:val="9"/>
-    <w:unhideWhenUsed/>
-    <w:qFormat/>
-    <w:rsid w:val="008A312C"/>
-    <w:pPr>
-      <w:spacing w:after="0"/>
-      <w:outlineLvl w:val="7"/>
-    </w:pPr>
-    <w:rPr>
-      <w:rFonts w:asciiTheme="majorHAnsi" w:eastAsiaTheme="majorEastAsia" w:hAnsiTheme="majorHAnsi" w:cstheme="majorBidi"/>
-      <w:sz w:val="20"/>
-      <w:szCs w:val="20"/>
-    </w:rPr>
-  </w:style>
-  <w:style w:type="paragraph" w:styleId="Heading9">
-    <w:name w:val="heading 9"/>
-    <w:basedOn w:val="Normal"/>
-    <w:next w:val="Normal"/>
-    <w:link w:val="Heading9Char"/>
-    <w:uiPriority w:val="9"/>
-    <w:unhideWhenUsed/>
-    <w:qFormat/>
-    <w:rsid w:val="008A312C"/>
-    <w:pPr>
-      <w:spacing w:after="0"/>
-      <w:outlineLvl w:val="8"/>
-    </w:pPr>
-    <w:rPr>
-      <w:rFonts w:asciiTheme="majorHAnsi" w:eastAsiaTheme="majorEastAsia" w:hAnsiTheme="majorHAnsi" w:cstheme="majorBidi"/>
-      <w:i/>
-      <w:iCs/>
-      <w:spacing w:val="5"/>
-      <w:sz w:val="20"/>
-      <w:szCs w:val="20"/>
-    </w:rPr>
-  </w:style>
-  <w:style w:type="character" w:default="1" w:styleId="DefaultParagraphFont">
-    <w:name w:val="Default Paragraph Font"/>
-    <w:uiPriority w:val="1"/>
-    <w:semiHidden/>
-    <w:unhideWhenUsed/>
-  </w:style>
-  <w:style w:type="table" w:default="1" w:styleId="TableNormal">
-    <w:name w:val="Normal Table"/>
-    <w:uiPriority w:val="99"/>
-    <w:semiHidden/>
-    <w:unhideWhenUsed/>
-    <w:tblPr>
-      <w:tblInd w:w="0" w:type="dxa"/>
-      <w:tblCellMar>
-        <w:top w:w="0" w:type="dxa"/>
-        <w:left w:w="108" w:type="dxa"/>
-        <w:bottom w:w="0" w:type="dxa"/>
-        <w:right w:w="108" w:type="dxa"/>
-      </w:tblCellMar>
-    </w:tblPr>
-  </w:style>
-  <w:style w:type="numbering" w:default="1" w:styleId="NoList">
-    <w:name w:val="No List"/>
-    <w:uiPriority w:val="99"/>
-    <w:semiHidden/>
-    <w:unhideWhenUsed/>
-  </w:style>
-  <w:style w:type="paragraph" w:customStyle="1" w:styleId="Compact">
-    <w:name w:val="Compact"/>
-    <w:basedOn w:val="Normal"/>
-    <w:pPr>
-      <w:spacing w:before="36" w:after="36"/>
-    </w:pPr>
-  </w:style>
-  <w:style w:type="paragraph" w:styleId="Title">
-    <w:name w:val="Title"/>
-    <w:basedOn w:val="Normal"/>
-    <w:next w:val="Normal"/>
-    <w:link w:val="TitleChar"/>
-    <w:uiPriority w:val="10"/>
-    <w:qFormat/>
-    <w:rsid w:val="008A312C"/>
-    <w:pPr>
-      <w:pBdr>
-        <w:bottom w:val="single" w:sz="4" w:space="1" w:color="auto"/>
-      </w:pBdr>
-      <w:spacing w:line="240" w:lineRule="auto"/>
-      <w:contextualSpacing/>
-    </w:pPr>
-    <w:rPr>
-      <w:rFonts w:asciiTheme="majorHAnsi" w:eastAsiaTheme="majorEastAsia" w:hAnsiTheme="majorHAnsi" w:cstheme="majorBidi"/>
-      <w:spacing w:val="5"/>
-      <w:sz w:val="52"/>
-      <w:szCs w:val="52"/>
-    </w:rPr>
-  </w:style>
-  <w:style w:type="paragraph" w:styleId="Subtitle">
-    <w:name w:val="Subtitle"/>
-    <w:basedOn w:val="Normal"/>
-    <w:next w:val="Normal"/>
-    <w:link w:val="SubtitleChar"/>
-    <w:uiPriority w:val="11"/>
-    <w:qFormat/>
-    <w:rsid w:val="008A312C"/>
-    <w:pPr>
-      <w:spacing w:after="600"/>
-    </w:pPr>
-    <w:rPr>
-      <w:rFonts w:asciiTheme="majorHAnsi" w:eastAsiaTheme="majorEastAsia" w:hAnsiTheme="majorHAnsi" w:cstheme="majorBidi"/>
-      <w:i/>
-      <w:iCs/>
-      <w:spacing w:val="13"/>
-      <w:szCs w:val="24"/>
-    </w:rPr>
-  </w:style>
-  <w:style w:type="paragraph" w:customStyle="1" w:styleId="Author">
-    <w:name w:val="Author"/>
-    <w:next w:val="Normal"/>
-    <w:pPr>
-      <w:keepNext/>
-      <w:keepLines/>
-      <w:jc w:val="center"/>
-    </w:pPr>
-  </w:style>
-  <w:style w:type="paragraph" w:styleId="Date">
-    <w:name w:val="Date"/>
-    <w:next w:val="Normal"/>
-    <w:pPr>
-      <w:keepNext/>
-      <w:keepLines/>
-      <w:jc w:val="center"/>
-    </w:pPr>
-  </w:style>
-  <w:style w:type="paragraph" w:customStyle="1" w:styleId="Abstract">
-    <w:name w:val="Abstract"/>
-    <w:basedOn w:val="Normal"/>
-    <w:next w:val="Normal"/>
-    <w:pPr>
-      <w:keepNext/>
-      <w:keepLines/>
-      <w:spacing w:before="300" w:after="300"/>
-    </w:pPr>
-    <w:rPr>
-      <w:sz w:val="20"/>
-      <w:szCs w:val="20"/>
-    </w:rPr>
-  </w:style>
-  <w:style w:type="paragraph" w:styleId="Bibliography">
-    <w:name w:val="Bibliography"/>
-    <w:basedOn w:val="Normal"/>
-  </w:style>
-  <w:style w:type="paragraph" w:customStyle="1" w:styleId="BlockQuote">
-    <w:name w:val="Block Quote"/>
-    <w:basedOn w:val="Normal"/>
-    <w:next w:val="Normal"/>
-    <w:uiPriority w:val="9"/>
-    <w:unhideWhenUsed/>
-    <w:pPr>
-      <w:spacing w:before="100" w:after="100"/>
-    </w:pPr>
-    <w:rPr>
-      <w:rFonts w:asciiTheme="majorHAnsi" w:eastAsiaTheme="majorEastAsia" w:hAnsiTheme="majorHAnsi" w:cstheme="majorBidi"/>
-      <w:bCs/>
-      <w:sz w:val="20"/>
-      <w:szCs w:val="20"/>
-    </w:rPr>
-  </w:style>
-  <w:style w:type="paragraph" w:styleId="FootnoteText">
-    <w:name w:val="footnote text"/>
-    <w:basedOn w:val="Normal"/>
-    <w:uiPriority w:val="9"/>
-    <w:unhideWhenUsed/>
-  </w:style>
-  <w:style w:type="paragraph" w:customStyle="1" w:styleId="DefinitionTerm">
-    <w:name w:val="Definition Term"/>
-    <w:basedOn w:val="Normal"/>
-    <w:next w:val="Definition"/>
-    <w:pPr>
-      <w:keepNext/>
-      <w:keepLines/>
-      <w:spacing w:after="0"/>
-    </w:pPr>
-    <w:rPr>
-      <w:b/>
-    </w:rPr>
-  </w:style>
-  <w:style w:type="paragraph" w:customStyle="1" w:styleId="Definition">
-    <w:name w:val="Definition"/>
-    <w:basedOn w:val="Normal"/>
-  </w:style>
-  <w:style w:type="paragraph" w:styleId="BodyText">
-    <w:name w:val="Body Text"/>
-    <w:basedOn w:val="Normal"/>
-    <w:pPr>
-      <w:spacing w:after="120"/>
-    </w:pPr>
-  </w:style>
-  <w:style w:type="paragraph" w:customStyle="1" w:styleId="TableCaption">
-    <w:name w:val="Table Caption"/>
-    <w:basedOn w:val="Normal"/>
-    <w:pPr>
-      <w:spacing w:after="120"/>
-    </w:pPr>
-    <w:rPr>
-      <w:i/>
-    </w:rPr>
-  </w:style>
-  <w:style w:type="paragraph" w:customStyle="1" w:styleId="ImageCaption">
-    <w:name w:val="Image Caption"/>
-    <w:basedOn w:val="Normal"/>
-    <w:link w:val="BodyTextChar"/>
-    <w:pPr>
-      <w:spacing w:after="120"/>
-    </w:pPr>
-    <w:rPr>
-      <w:i/>
-    </w:rPr>
-  </w:style>
-  <w:style w:type="character" w:customStyle="1" w:styleId="BodyTextChar">
-    <w:name w:val="Body Text Char"/>
-    <w:basedOn w:val="DefaultParagraphFont"/>
-    <w:link w:val="ImageCaption"/>
-  </w:style>
-  <w:style w:type="character" w:customStyle="1" w:styleId="VerbatimChar">
-    <w:name w:val="Verbatim Char"/>
-    <w:basedOn w:val="BodyTextChar"/>
-    <w:link w:val="SourceCode"/>
-    <w:rsid w:val="00F64E22"/>
-    <w:rPr>
-      <w:sz w:val="24"/>
-      <w:shd w:val="clear" w:color="auto" w:fill="F8F8F8"/>
-    </w:rPr>
-  </w:style>
-  <w:style w:type="character" w:customStyle="1" w:styleId="FootnoteRef">
-    <w:name w:val="Footnote Ref"/>
-    <w:basedOn w:val="BodyTextChar"/>
-    <w:rPr>
-      <w:vertAlign w:val="superscript"/>
-    </w:rPr>
-  </w:style>
-  <w:style w:type="character" w:customStyle="1" w:styleId="Link">
-    <w:name w:val="Link"/>
-    <w:basedOn w:val="BodyTextChar"/>
-    <w:rPr>
-      <w:color w:val="4F81BD" w:themeColor="accent1"/>
-    </w:rPr>
-  </w:style>
-  <w:style w:type="paragraph" w:customStyle="1" w:styleId="SourceCode0">
-    <w:name w:val="Source Code"/>
-    <w:basedOn w:val="Normal"/>
-    <w:pPr>
-      <w:wordWrap w:val="0"/>
-    </w:pPr>
-  </w:style>
-  <w:style w:type="character" w:customStyle="1" w:styleId="KeywordTok">
-    <w:name w:val="KeywordTok"/>
-    <w:basedOn w:val="VerbatimChar"/>
-    <w:rPr>
-      <w:rFonts w:ascii="Consolas" w:hAnsi="Consolas"/>
-      <w:b/>
-      <w:color w:val="007020"/>
-      <w:sz w:val="22"/>
-      <w:shd w:val="clear" w:color="auto" w:fill="F8F8F8"/>
-    </w:rPr>
-  </w:style>
-  <w:style w:type="character" w:customStyle="1" w:styleId="DataTypeTok">
-    <w:name w:val="DataTypeTok"/>
-    <w:basedOn w:val="VerbatimChar"/>
-    <w:rPr>
-      <w:rFonts w:ascii="Consolas" w:hAnsi="Consolas"/>
-      <w:color w:val="902000"/>
-      <w:sz w:val="22"/>
-      <w:shd w:val="clear" w:color="auto" w:fill="F8F8F8"/>
-    </w:rPr>
-  </w:style>
-  <w:style w:type="character" w:customStyle="1" w:styleId="DecValTok">
-    <w:name w:val="DecValTok"/>
-    <w:basedOn w:val="VerbatimChar"/>
-    <w:rPr>
-      <w:rFonts w:ascii="Consolas" w:hAnsi="Consolas"/>
-      <w:color w:val="40A070"/>
-      <w:sz w:val="22"/>
-      <w:shd w:val="clear" w:color="auto" w:fill="F8F8F8"/>
-    </w:rPr>
-  </w:style>
-  <w:style w:type="character" w:customStyle="1" w:styleId="BaseNTok">
-    <w:name w:val="BaseNTok"/>
-    <w:basedOn w:val="VerbatimChar"/>
-    <w:rPr>
-      <w:rFonts w:ascii="Consolas" w:hAnsi="Consolas"/>
-      <w:color w:val="40A070"/>
-      <w:sz w:val="22"/>
-      <w:shd w:val="clear" w:color="auto" w:fill="F8F8F8"/>
-    </w:rPr>
-  </w:style>
-  <w:style w:type="character" w:customStyle="1" w:styleId="FloatTok">
-    <w:name w:val="FloatTok"/>
-    <w:basedOn w:val="VerbatimChar"/>
-    <w:rPr>
-      <w:rFonts w:ascii="Consolas" w:hAnsi="Consolas"/>
-      <w:color w:val="40A070"/>
-      <w:sz w:val="22"/>
-      <w:shd w:val="clear" w:color="auto" w:fill="F8F8F8"/>
-    </w:rPr>
-  </w:style>
-  <w:style w:type="character" w:customStyle="1" w:styleId="CharTok">
-    <w:name w:val="CharTok"/>
-    <w:basedOn w:val="VerbatimChar"/>
-    <w:rPr>
-      <w:rFonts w:ascii="Consolas" w:hAnsi="Consolas"/>
-      <w:color w:val="4070A0"/>
-      <w:sz w:val="22"/>
-      <w:shd w:val="clear" w:color="auto" w:fill="F8F8F8"/>
-    </w:rPr>
-  </w:style>
-  <w:style w:type="character" w:customStyle="1" w:styleId="StringTok">
-    <w:name w:val="StringTok"/>
-    <w:basedOn w:val="VerbatimChar"/>
-    <w:rPr>
-      <w:rFonts w:ascii="Consolas" w:hAnsi="Consolas"/>
-      <w:color w:val="4070A0"/>
-      <w:sz w:val="22"/>
-      <w:shd w:val="clear" w:color="auto" w:fill="F8F8F8"/>
-    </w:rPr>
-  </w:style>
-  <w:style w:type="character" w:customStyle="1" w:styleId="CommentTok">
-    <w:name w:val="CommentTok"/>
-    <w:basedOn w:val="VerbatimChar"/>
-    <w:rPr>
-      <w:rFonts w:ascii="Consolas" w:hAnsi="Consolas"/>
-      <w:i/>
-      <w:color w:val="60A0B0"/>
-      <w:sz w:val="22"/>
-      <w:shd w:val="clear" w:color="auto" w:fill="F8F8F8"/>
-    </w:rPr>
-  </w:style>
-  <w:style w:type="character" w:customStyle="1" w:styleId="OtherTok">
-    <w:name w:val="OtherTok"/>
-    <w:basedOn w:val="VerbatimChar"/>
-    <w:rPr>
-      <w:rFonts w:ascii="Consolas" w:hAnsi="Consolas"/>
-      <w:color w:val="007020"/>
-      <w:sz w:val="22"/>
-      <w:shd w:val="clear" w:color="auto" w:fill="F8F8F8"/>
-    </w:rPr>
-  </w:style>
-  <w:style w:type="character" w:customStyle="1" w:styleId="AlertTok">
-    <w:name w:val="AlertTok"/>
-    <w:basedOn w:val="VerbatimChar"/>
-    <w:rPr>
-      <w:rFonts w:ascii="Consolas" w:hAnsi="Consolas"/>
-      <w:b/>
-      <w:color w:val="FF0000"/>
-      <w:sz w:val="22"/>
-      <w:shd w:val="clear" w:color="auto" w:fill="F8F8F8"/>
-    </w:rPr>
-  </w:style>
-  <w:style w:type="character" w:customStyle="1" w:styleId="FunctionTok">
-    <w:name w:val="FunctionTok"/>
-    <w:basedOn w:val="VerbatimChar"/>
-    <w:rPr>
-      <w:rFonts w:ascii="Consolas" w:hAnsi="Consolas"/>
-      <w:color w:val="06287E"/>
-      <w:sz w:val="22"/>
-      <w:shd w:val="clear" w:color="auto" w:fill="F8F8F8"/>
-    </w:rPr>
-  </w:style>
-  <w:style w:type="character" w:customStyle="1" w:styleId="RegionMarkerTok">
-    <w:name w:val="RegionMarkerTok"/>
-    <w:basedOn w:val="VerbatimChar"/>
-    <w:rPr>
-      <w:rFonts w:ascii="Consolas" w:hAnsi="Consolas"/>
-      <w:sz w:val="22"/>
-      <w:shd w:val="clear" w:color="auto" w:fill="F8F8F8"/>
-    </w:rPr>
-  </w:style>
-  <w:style w:type="character" w:customStyle="1" w:styleId="ErrorTok">
-    <w:name w:val="ErrorTok"/>
-    <w:basedOn w:val="VerbatimChar"/>
-    <w:rPr>
-      <w:rFonts w:ascii="Consolas" w:hAnsi="Consolas"/>
-      <w:b/>
-      <w:color w:val="FF0000"/>
-      <w:sz w:val="22"/>
-      <w:shd w:val="clear" w:color="auto" w:fill="F8F8F8"/>
-    </w:rPr>
-  </w:style>
-  <w:style w:type="character" w:customStyle="1" w:styleId="NormalTok">
-    <w:name w:val="NormalTok"/>
-    <w:basedOn w:val="VerbatimChar"/>
-    <w:rPr>
-      <w:rFonts w:ascii="Consolas" w:hAnsi="Consolas"/>
-      <w:sz w:val="22"/>
-      <w:shd w:val="clear" w:color="auto" w:fill="F8F8F8"/>
-    </w:rPr>
-  </w:style>
-  <w:style w:type="paragraph" w:customStyle="1" w:styleId="SourceCode1">
-    <w:name w:val="Source Code"/>
-    <w:basedOn w:val="Normal"/>
-    <w:rsid w:val="00F64E22"/>
-    <w:pPr>
-      <w:shd w:val="clear" w:color="auto" w:fill="F8F8F8"/>
-      <w:wordWrap w:val="0"/>
-      <w:jc w:val="left"/>
-    </w:pPr>
-  </w:style>
-  <w:style w:type="character" w:customStyle="1" w:styleId="KeywordTok0">
-    <w:name w:val="KeywordTok"/>
-    <w:basedOn w:val="VerbatimChar"/>
-    <w:rPr>
-      <w:rFonts w:ascii="Consolas" w:hAnsi="Consolas"/>
-      <w:b/>
-      <w:color w:val="204A87"/>
-      <w:sz w:val="22"/>
-      <w:shd w:val="clear" w:color="auto" w:fill="F8F8F8"/>
-    </w:rPr>
-  </w:style>
-  <w:style w:type="character" w:customStyle="1" w:styleId="DataTypeTok0">
-    <w:name w:val="DataTypeTok"/>
-    <w:basedOn w:val="VerbatimChar"/>
-    <w:rPr>
-      <w:rFonts w:ascii="Consolas" w:hAnsi="Consolas"/>
-      <w:color w:val="204A87"/>
-      <w:sz w:val="22"/>
-      <w:shd w:val="clear" w:color="auto" w:fill="F8F8F8"/>
-    </w:rPr>
-  </w:style>
-  <w:style w:type="character" w:customStyle="1" w:styleId="DecValTok0">
-    <w:name w:val="DecValTok"/>
-    <w:basedOn w:val="VerbatimChar"/>
-    <w:rPr>
-      <w:rFonts w:ascii="Consolas" w:hAnsi="Consolas"/>
-      <w:color w:val="0000CF"/>
-      <w:sz w:val="22"/>
-      <w:shd w:val="clear" w:color="auto" w:fill="F8F8F8"/>
-    </w:rPr>
-  </w:style>
-  <w:style w:type="character" w:customStyle="1" w:styleId="BaseNTok0">
-    <w:name w:val="BaseNTok"/>
-    <w:basedOn w:val="VerbatimChar"/>
-    <w:rPr>
-      <w:rFonts w:ascii="Consolas" w:hAnsi="Consolas"/>
-      <w:color w:val="0000CF"/>
-      <w:sz w:val="22"/>
-      <w:shd w:val="clear" w:color="auto" w:fill="F8F8F8"/>
-    </w:rPr>
-  </w:style>
-  <w:style w:type="character" w:customStyle="1" w:styleId="FloatTok0">
-    <w:name w:val="FloatTok"/>
-    <w:basedOn w:val="VerbatimChar"/>
-    <w:rPr>
-      <w:rFonts w:ascii="Consolas" w:hAnsi="Consolas"/>
-      <w:color w:val="0000CF"/>
-      <w:sz w:val="22"/>
-      <w:shd w:val="clear" w:color="auto" w:fill="F8F8F8"/>
-    </w:rPr>
-  </w:style>
-  <w:style w:type="character" w:customStyle="1" w:styleId="CharTok0">
-    <w:name w:val="CharTok"/>
-    <w:basedOn w:val="VerbatimChar"/>
-    <w:rPr>
-      <w:rFonts w:ascii="Consolas" w:hAnsi="Consolas"/>
-      <w:color w:val="4E9A06"/>
-      <w:sz w:val="22"/>
-      <w:shd w:val="clear" w:color="auto" w:fill="F8F8F8"/>
-    </w:rPr>
-  </w:style>
-  <w:style w:type="character" w:customStyle="1" w:styleId="StringTok0">
-    <w:name w:val="StringTok"/>
-    <w:basedOn w:val="VerbatimChar"/>
-    <w:rPr>
-      <w:rFonts w:ascii="Consolas" w:hAnsi="Consolas"/>
-      <w:color w:val="4E9A06"/>
-      <w:sz w:val="22"/>
-      <w:shd w:val="clear" w:color="auto" w:fill="F8F8F8"/>
-    </w:rPr>
-  </w:style>
-  <w:style w:type="character" w:customStyle="1" w:styleId="CommentTok0">
-    <w:name w:val="CommentTok"/>
-    <w:basedOn w:val="VerbatimChar"/>
-    <w:rPr>
-      <w:rFonts w:ascii="Consolas" w:hAnsi="Consolas"/>
-      <w:i/>
-      <w:color w:val="8F5902"/>
-      <w:sz w:val="22"/>
-      <w:shd w:val="clear" w:color="auto" w:fill="F8F8F8"/>
-    </w:rPr>
-  </w:style>
-  <w:style w:type="character" w:customStyle="1" w:styleId="OtherTok0">
-    <w:name w:val="OtherTok"/>
-    <w:basedOn w:val="VerbatimChar"/>
-    <w:rPr>
-      <w:rFonts w:ascii="Consolas" w:hAnsi="Consolas"/>
-      <w:color w:val="8F5902"/>
-      <w:sz w:val="22"/>
-      <w:shd w:val="clear" w:color="auto" w:fill="F8F8F8"/>
-    </w:rPr>
-  </w:style>
-  <w:style w:type="character" w:customStyle="1" w:styleId="AlertTok0">
-    <w:name w:val="AlertTok"/>
-    <w:basedOn w:val="VerbatimChar"/>
-    <w:rPr>
-      <w:rFonts w:ascii="Consolas" w:hAnsi="Consolas"/>
-      <w:color w:val="EF2929"/>
-      <w:sz w:val="22"/>
-      <w:shd w:val="clear" w:color="auto" w:fill="F8F8F8"/>
-    </w:rPr>
-  </w:style>
-  <w:style w:type="character" w:customStyle="1" w:styleId="FunctionTok0">
-    <w:name w:val="FunctionTok"/>
-    <w:basedOn w:val="VerbatimChar"/>
-    <w:rPr>
-      <w:rFonts w:ascii="Consolas" w:hAnsi="Consolas"/>
-      <w:color w:val="000000"/>
-      <w:sz w:val="22"/>
-      <w:shd w:val="clear" w:color="auto" w:fill="F8F8F8"/>
-    </w:rPr>
-  </w:style>
-  <w:style w:type="character" w:customStyle="1" w:styleId="RegionMarkerTok0">
-    <w:name w:val="RegionMarkerTok"/>
-    <w:basedOn w:val="VerbatimChar"/>
-    <w:rPr>
-      <w:rFonts w:ascii="Consolas" w:hAnsi="Consolas"/>
-      <w:sz w:val="22"/>
-      <w:shd w:val="clear" w:color="auto" w:fill="F8F8F8"/>
-    </w:rPr>
-  </w:style>
-  <w:style w:type="character" w:customStyle="1" w:styleId="ErrorTok0">
-    <w:name w:val="ErrorTok"/>
-    <w:basedOn w:val="VerbatimChar"/>
-    <w:rPr>
-      <w:rFonts w:ascii="Consolas" w:hAnsi="Consolas"/>
-      <w:b/>
-      <w:sz w:val="22"/>
-      <w:shd w:val="clear" w:color="auto" w:fill="F8F8F8"/>
-    </w:rPr>
-  </w:style>
-  <w:style w:type="character" w:customStyle="1" w:styleId="NormalTok0">
-    <w:name w:val="NormalTok"/>
-    <w:basedOn w:val="VerbatimChar"/>
-    <w:rPr>
-      <w:rFonts w:ascii="Consolas" w:hAnsi="Consolas"/>
-      <w:sz w:val="22"/>
-      <w:shd w:val="clear" w:color="auto" w:fill="F8F8F8"/>
-    </w:rPr>
-  </w:style>
-  <w:style w:type="character" w:customStyle="1" w:styleId="Heading1Char">
-    <w:name w:val="Heading 1 Char"/>
-    <w:basedOn w:val="DefaultParagraphFont"/>
-    <w:link w:val="Heading1"/>
-    <w:uiPriority w:val="9"/>
-    <w:rsid w:val="008A312C"/>
-    <w:rPr>
-      <w:rFonts w:asciiTheme="majorHAnsi" w:eastAsiaTheme="majorEastAsia" w:hAnsiTheme="majorHAnsi" w:cstheme="majorBidi"/>
-      <w:b/>
-      <w:bCs/>
-      <w:sz w:val="26"/>
-      <w:szCs w:val="28"/>
-    </w:rPr>
-  </w:style>
-  <w:style w:type="character" w:customStyle="1" w:styleId="Heading2Char">
-    <w:name w:val="Heading 2 Char"/>
-    <w:basedOn w:val="DefaultParagraphFont"/>
-    <w:link w:val="Heading2"/>
-    <w:uiPriority w:val="9"/>
-    <w:rsid w:val="008A312C"/>
-    <w:rPr>
-      <w:rFonts w:asciiTheme="majorHAnsi" w:eastAsiaTheme="majorEastAsia" w:hAnsiTheme="majorHAnsi" w:cstheme="majorBidi"/>
-      <w:b/>
-      <w:bCs/>
-      <w:sz w:val="24"/>
-      <w:szCs w:val="26"/>
-    </w:rPr>
-  </w:style>
-  <w:style w:type="character" w:customStyle="1" w:styleId="Heading3Char">
-    <w:name w:val="Heading 3 Char"/>
-    <w:basedOn w:val="DefaultParagraphFont"/>
-    <w:link w:val="Heading3"/>
-    <w:uiPriority w:val="9"/>
-    <w:rsid w:val="002059A8"/>
-    <w:rPr>
-      <w:rFonts w:asciiTheme="majorHAnsi" w:eastAsiaTheme="majorEastAsia" w:hAnsiTheme="majorHAnsi" w:cstheme="majorBidi"/>
-      <w:b/>
-      <w:bCs/>
-      <w:i/>
-      <w:sz w:val="24"/>
-    </w:rPr>
-  </w:style>
-  <w:style w:type="character" w:customStyle="1" w:styleId="Heading4Char">
-    <w:name w:val="Heading 4 Char"/>
-    <w:basedOn w:val="DefaultParagraphFont"/>
-    <w:link w:val="Heading4"/>
-    <w:uiPriority w:val="9"/>
-    <w:rsid w:val="002059A8"/>
-    <w:rPr>
-      <w:rFonts w:asciiTheme="majorHAnsi" w:eastAsiaTheme="majorEastAsia" w:hAnsiTheme="majorHAnsi" w:cstheme="majorBidi"/>
-      <w:bCs/>
-      <w:i/>
-      <w:iCs/>
-      <w:sz w:val="24"/>
-    </w:rPr>
-  </w:style>
-  <w:style w:type="character" w:customStyle="1" w:styleId="Heading5Char">
-    <w:name w:val="Heading 5 Char"/>
-    <w:basedOn w:val="DefaultParagraphFont"/>
-    <w:link w:val="Heading5"/>
-    <w:uiPriority w:val="9"/>
-    <w:rsid w:val="008A312C"/>
-    <w:rPr>
-      <w:rFonts w:asciiTheme="majorHAnsi" w:eastAsiaTheme="majorEastAsia" w:hAnsiTheme="majorHAnsi" w:cstheme="majorBidi"/>
-      <w:b/>
-      <w:bCs/>
-      <w:color w:val="7F7F7F" w:themeColor="text1" w:themeTint="80"/>
-    </w:rPr>
-  </w:style>
-  <w:style w:type="character" w:customStyle="1" w:styleId="Heading6Char">
-    <w:name w:val="Heading 6 Char"/>
-    <w:basedOn w:val="DefaultParagraphFont"/>
-    <w:link w:val="Heading6"/>
-    <w:uiPriority w:val="9"/>
-    <w:rsid w:val="008A312C"/>
-    <w:rPr>
-      <w:rFonts w:asciiTheme="majorHAnsi" w:eastAsiaTheme="majorEastAsia" w:hAnsiTheme="majorHAnsi" w:cstheme="majorBidi"/>
-      <w:b/>
-      <w:bCs/>
-      <w:i/>
-      <w:iCs/>
-      <w:color w:val="7F7F7F" w:themeColor="text1" w:themeTint="80"/>
-    </w:rPr>
-  </w:style>
-  <w:style w:type="character" w:customStyle="1" w:styleId="Heading7Char">
-    <w:name w:val="Heading 7 Char"/>
-    <w:basedOn w:val="DefaultParagraphFont"/>
-    <w:link w:val="Heading7"/>
-    <w:uiPriority w:val="9"/>
-    <w:rsid w:val="008A312C"/>
-    <w:rPr>
-      <w:rFonts w:asciiTheme="majorHAnsi" w:eastAsiaTheme="majorEastAsia" w:hAnsiTheme="majorHAnsi" w:cstheme="majorBidi"/>
-      <w:i/>
-      <w:iCs/>
-    </w:rPr>
-  </w:style>
-  <w:style w:type="character" w:customStyle="1" w:styleId="Heading8Char">
-    <w:name w:val="Heading 8 Char"/>
-    <w:basedOn w:val="DefaultParagraphFont"/>
-    <w:link w:val="Heading8"/>
-    <w:uiPriority w:val="9"/>
-    <w:rsid w:val="008A312C"/>
-    <w:rPr>
-      <w:rFonts w:asciiTheme="majorHAnsi" w:eastAsiaTheme="majorEastAsia" w:hAnsiTheme="majorHAnsi" w:cstheme="majorBidi"/>
-      <w:sz w:val="20"/>
-      <w:szCs w:val="20"/>
-    </w:rPr>
-  </w:style>
-  <w:style w:type="character" w:customStyle="1" w:styleId="Heading9Char">
-    <w:name w:val="Heading 9 Char"/>
-    <w:basedOn w:val="DefaultParagraphFont"/>
-    <w:link w:val="Heading9"/>
-    <w:uiPriority w:val="9"/>
-    <w:rsid w:val="008A312C"/>
-    <w:rPr>
-      <w:rFonts w:asciiTheme="majorHAnsi" w:eastAsiaTheme="majorEastAsia" w:hAnsiTheme="majorHAnsi" w:cstheme="majorBidi"/>
-      <w:i/>
-      <w:iCs/>
-      <w:spacing w:val="5"/>
-      <w:sz w:val="20"/>
-      <w:szCs w:val="20"/>
-    </w:rPr>
-  </w:style>
-  <w:style w:type="character" w:customStyle="1" w:styleId="TitleChar">
-    <w:name w:val="Title Char"/>
-    <w:basedOn w:val="DefaultParagraphFont"/>
-    <w:link w:val="Title"/>
-    <w:uiPriority w:val="10"/>
-    <w:rsid w:val="008A312C"/>
-    <w:rPr>
-      <w:rFonts w:asciiTheme="majorHAnsi" w:eastAsiaTheme="majorEastAsia" w:hAnsiTheme="majorHAnsi" w:cstheme="majorBidi"/>
-      <w:spacing w:val="5"/>
-      <w:sz w:val="52"/>
-      <w:szCs w:val="52"/>
-    </w:rPr>
-  </w:style>
-  <w:style w:type="character" w:customStyle="1" w:styleId="SubtitleChar">
-    <w:name w:val="Subtitle Char"/>
-    <w:basedOn w:val="DefaultParagraphFont"/>
-    <w:link w:val="Subtitle"/>
-    <w:uiPriority w:val="11"/>
-    <w:rsid w:val="008A312C"/>
-    <w:rPr>
-      <w:rFonts w:asciiTheme="majorHAnsi" w:eastAsiaTheme="majorEastAsia" w:hAnsiTheme="majorHAnsi" w:cstheme="majorBidi"/>
-      <w:i/>
-      <w:iCs/>
-      <w:spacing w:val="13"/>
-      <w:sz w:val="24"/>
-      <w:szCs w:val="24"/>
-    </w:rPr>
-  </w:style>
-  <w:style w:type="character" w:styleId="Strong">
-    <w:name w:val="Strong"/>
-    <w:uiPriority w:val="22"/>
-    <w:qFormat/>
-    <w:rsid w:val="008A312C"/>
-    <w:rPr>
-      <w:b/>
-      <w:bCs/>
-    </w:rPr>
-  </w:style>
-  <w:style w:type="character" w:styleId="Emphasis">
-    <w:name w:val="Emphasis"/>
-    <w:uiPriority w:val="20"/>
-    <w:qFormat/>
-    <w:rsid w:val="008A312C"/>
-    <w:rPr>
-      <w:b/>
-      <w:bCs/>
-      <w:i/>
-      <w:iCs/>
-      <w:spacing w:val="10"/>
-      <w:bdr w:val="none" w:sz="0" w:space="0" w:color="auto"/>
-      <w:shd w:val="clear" w:color="auto" w:fill="auto"/>
-    </w:rPr>
-  </w:style>
-  <w:style w:type="paragraph" w:styleId="NoSpacing">
-    <w:name w:val="No Spacing"/>
-    <w:basedOn w:val="Normal"/>
-    <w:link w:val="NoSpacingChar"/>
-    <w:uiPriority w:val="1"/>
-    <w:qFormat/>
-    <w:rsid w:val="008A312C"/>
-    <w:pPr>
-      <w:spacing w:after="0" w:line="240" w:lineRule="auto"/>
-    </w:pPr>
-  </w:style>
-  <w:style w:type="paragraph" w:styleId="ListParagraph">
-    <w:name w:val="List Paragraph"/>
-    <w:basedOn w:val="Normal"/>
-    <w:uiPriority w:val="34"/>
-    <w:qFormat/>
-    <w:rsid w:val="008A312C"/>
-    <w:pPr>
-      <w:ind w:left="720"/>
-      <w:contextualSpacing/>
-    </w:pPr>
-  </w:style>
-  <w:style w:type="paragraph" w:styleId="Quote">
-    <w:name w:val="Quote"/>
-    <w:basedOn w:val="Normal"/>
-    <w:next w:val="Normal"/>
-    <w:link w:val="QuoteChar"/>
-    <w:uiPriority w:val="29"/>
-    <w:qFormat/>
-    <w:rsid w:val="008A312C"/>
-    <w:pPr>
-      <w:spacing w:before="200" w:after="0"/>
-      <w:ind w:left="360" w:right="360"/>
-    </w:pPr>
-    <w:rPr>
-      <w:i/>
-      <w:iCs/>
-    </w:rPr>
-  </w:style>
-  <w:style w:type="character" w:customStyle="1" w:styleId="QuoteChar">
-    <w:name w:val="Quote Char"/>
-    <w:basedOn w:val="DefaultParagraphFont"/>
-    <w:link w:val="Quote"/>
-    <w:uiPriority w:val="29"/>
-    <w:rsid w:val="008A312C"/>
-    <w:rPr>
-      <w:i/>
-      <w:iCs/>
-    </w:rPr>
-  </w:style>
-  <w:style w:type="paragraph" w:styleId="IntenseQuote">
-    <w:name w:val="Intense Quote"/>
-    <w:basedOn w:val="Normal"/>
-    <w:next w:val="Normal"/>
-    <w:link w:val="IntenseQuoteChar"/>
-    <w:uiPriority w:val="30"/>
-    <w:qFormat/>
-    <w:rsid w:val="008A312C"/>
-    <w:pPr>
-      <w:pBdr>
-        <w:bottom w:val="single" w:sz="4" w:space="1" w:color="auto"/>
-      </w:pBdr>
-      <w:spacing w:before="200" w:after="280"/>
-      <w:ind w:left="1008" w:right="1152"/>
-    </w:pPr>
-    <w:rPr>
-      <w:b/>
-      <w:bCs/>
-      <w:i/>
-      <w:iCs/>
-    </w:rPr>
-  </w:style>
-  <w:style w:type="character" w:customStyle="1" w:styleId="IntenseQuoteChar">
-    <w:name w:val="Intense Quote Char"/>
-    <w:basedOn w:val="DefaultParagraphFont"/>
-    <w:link w:val="IntenseQuote"/>
-    <w:uiPriority w:val="30"/>
-    <w:rsid w:val="008A312C"/>
-    <w:rPr>
-      <w:b/>
-      <w:bCs/>
-      <w:i/>
-      <w:iCs/>
-    </w:rPr>
-  </w:style>
-  <w:style w:type="character" w:styleId="SubtleEmphasis">
-    <w:name w:val="Subtle Emphasis"/>
-    <w:uiPriority w:val="19"/>
-    <w:qFormat/>
-    <w:rsid w:val="008A312C"/>
-    <w:rPr>
-      <w:i/>
-      <w:iCs/>
-    </w:rPr>
-  </w:style>
-  <w:style w:type="character" w:styleId="IntenseEmphasis">
-    <w:name w:val="Intense Emphasis"/>
-    <w:uiPriority w:val="21"/>
-    <w:qFormat/>
-    <w:rsid w:val="008A312C"/>
-    <w:rPr>
-      <w:b/>
-      <w:bCs/>
-    </w:rPr>
-  </w:style>
-  <w:style w:type="character" w:styleId="SubtleReference">
-    <w:name w:val="Subtle Reference"/>
-    <w:uiPriority w:val="31"/>
-    <w:qFormat/>
-    <w:rsid w:val="008A312C"/>
-    <w:rPr>
-      <w:smallCaps/>
-    </w:rPr>
-  </w:style>
-  <w:style w:type="character" w:styleId="IntenseReference">
-    <w:name w:val="Intense Reference"/>
-    <w:uiPriority w:val="32"/>
-    <w:qFormat/>
-    <w:rsid w:val="008A312C"/>
-    <w:rPr>
-      <w:smallCaps/>
-      <w:spacing w:val="5"/>
-      <w:u w:val="single"/>
-    </w:rPr>
-  </w:style>
-  <w:style w:type="character" w:styleId="BookTitle">
-    <w:name w:val="Book Title"/>
-    <w:uiPriority w:val="33"/>
-    <w:qFormat/>
-    <w:rsid w:val="008A312C"/>
-    <w:rPr>
-      <w:i/>
-      <w:iCs/>
-      <w:smallCaps/>
-      <w:spacing w:val="5"/>
-    </w:rPr>
-  </w:style>
-  <w:style w:type="paragraph" w:styleId="TOCHeading">
-    <w:name w:val="TOC Heading"/>
-    <w:basedOn w:val="Heading1"/>
-    <w:next w:val="Normal"/>
-    <w:uiPriority w:val="39"/>
-    <w:unhideWhenUsed/>
-    <w:qFormat/>
-    <w:rsid w:val="008A312C"/>
-    <w:pPr>
-      <w:outlineLvl w:val="9"/>
-    </w:pPr>
-    <w:rPr>
-      <w:lang w:bidi="en-US"/>
-    </w:rPr>
-  </w:style>
-  <w:style w:type="paragraph" w:styleId="Caption">
-    <w:name w:val="caption"/>
-    <w:basedOn w:val="Normal"/>
-    <w:next w:val="Normal"/>
-    <w:uiPriority w:val="35"/>
-    <w:unhideWhenUsed/>
-    <w:rsid w:val="008A312C"/>
-    <w:rPr>
-      <w:b/>
-      <w:bCs/>
-      <w:caps/>
-      <w:sz w:val="16"/>
-      <w:szCs w:val="18"/>
-    </w:rPr>
-  </w:style>
-  <w:style w:type="character" w:customStyle="1" w:styleId="NoSpacingChar">
-    <w:name w:val="No Spacing Char"/>
-    <w:basedOn w:val="DefaultParagraphFont"/>
-    <w:link w:val="NoSpacing"/>
-    <w:uiPriority w:val="1"/>
-    <w:rsid w:val="008A312C"/>
-  </w:style>
-  <w:style w:type="paragraph" w:styleId="BalloonText">
-    <w:name w:val="Balloon Text"/>
-    <w:basedOn w:val="Normal"/>
-    <w:link w:val="BalloonTextChar"/>
-    <w:rsid w:val="008A312C"/>
-    <w:pPr>
-      <w:spacing w:after="0" w:line="240" w:lineRule="auto"/>
-    </w:pPr>
-    <w:rPr>
-      <w:rFonts w:ascii="Tahoma" w:hAnsi="Tahoma" w:cs="Tahoma"/>
-      <w:sz w:val="16"/>
-      <w:szCs w:val="16"/>
-    </w:rPr>
-  </w:style>
-  <w:style w:type="character" w:customStyle="1" w:styleId="BalloonTextChar">
-    <w:name w:val="Balloon Text Char"/>
-    <w:basedOn w:val="DefaultParagraphFont"/>
-    <w:link w:val="BalloonText"/>
-    <w:rsid w:val="008A312C"/>
-    <w:rPr>
-      <w:rFonts w:ascii="Tahoma" w:hAnsi="Tahoma" w:cs="Tahoma"/>
-      <w:sz w:val="16"/>
-      <w:szCs w:val="16"/>
-    </w:rPr>
-  </w:style>
-  <w:style w:type="paragraph" w:customStyle="1" w:styleId="SourceCode">
-    <w:name w:val="Source Code"/>
-    <w:basedOn w:val="Normal"/>
-    <w:link w:val="VerbatimChar"/>
-    <w:pPr>
-      <w:shd w:val="clear" w:color="auto" w:fill="F8F8F8"/>
-      <w:wordWrap w:val="0"/>
-    </w:pPr>
-  </w:style>
-  <w:style w:type="character" w:customStyle="1" w:styleId="KeywordTok1">
-    <w:name w:val="KeywordTok"/>
-    <w:basedOn w:val="VerbatimChar"/>
-    <w:rPr>
-      <w:b/>
-      <w:color w:val="204A87"/>
-      <w:sz w:val="24"/>
-      <w:shd w:val="clear" w:color="auto" w:fill="F8F8F8"/>
-    </w:rPr>
-  </w:style>
-  <w:style w:type="character" w:customStyle="1" w:styleId="DataTypeTok1">
-    <w:name w:val="DataTypeTok"/>
-    <w:basedOn w:val="VerbatimChar"/>
-    <w:rPr>
-      <w:color w:val="204A87"/>
-      <w:sz w:val="24"/>
-      <w:shd w:val="clear" w:color="auto" w:fill="F8F8F8"/>
-    </w:rPr>
-  </w:style>
-  <w:style w:type="character" w:customStyle="1" w:styleId="DecValTok1">
-    <w:name w:val="DecValTok"/>
-    <w:basedOn w:val="VerbatimChar"/>
-    <w:rPr>
-      <w:color w:val="0000CF"/>
-      <w:sz w:val="24"/>
-      <w:shd w:val="clear" w:color="auto" w:fill="F8F8F8"/>
-    </w:rPr>
-  </w:style>
-  <w:style w:type="character" w:customStyle="1" w:styleId="BaseNTok1">
-    <w:name w:val="BaseNTok"/>
-    <w:basedOn w:val="VerbatimChar"/>
-    <w:rPr>
-      <w:color w:val="0000CF"/>
-      <w:sz w:val="24"/>
-      <w:shd w:val="clear" w:color="auto" w:fill="F8F8F8"/>
-    </w:rPr>
-  </w:style>
-  <w:style w:type="character" w:customStyle="1" w:styleId="FloatTok1">
-    <w:name w:val="FloatTok"/>
-    <w:basedOn w:val="VerbatimChar"/>
-    <w:rPr>
-      <w:color w:val="0000CF"/>
-      <w:sz w:val="24"/>
-      <w:shd w:val="clear" w:color="auto" w:fill="F8F8F8"/>
-    </w:rPr>
-  </w:style>
-  <w:style w:type="character" w:customStyle="1" w:styleId="CharTok1">
-    <w:name w:val="CharTok"/>
-    <w:basedOn w:val="VerbatimChar"/>
-    <w:rPr>
-      <w:color w:val="4E9A06"/>
-      <w:sz w:val="24"/>
-      <w:shd w:val="clear" w:color="auto" w:fill="F8F8F8"/>
-    </w:rPr>
-  </w:style>
-  <w:style w:type="character" w:customStyle="1" w:styleId="StringTok1">
-    <w:name w:val="StringTok"/>
-    <w:basedOn w:val="VerbatimChar"/>
-    <w:rPr>
-      <w:color w:val="4E9A06"/>
-      <w:sz w:val="24"/>
-      <w:shd w:val="clear" w:color="auto" w:fill="F8F8F8"/>
-    </w:rPr>
-  </w:style>
-  <w:style w:type="character" w:customStyle="1" w:styleId="CommentTok1">
-    <w:name w:val="CommentTok"/>
-    <w:basedOn w:val="VerbatimChar"/>
-    <w:rPr>
-      <w:i/>
-      <w:color w:val="8F5902"/>
-      <w:sz w:val="24"/>
-      <w:shd w:val="clear" w:color="auto" w:fill="F8F8F8"/>
-    </w:rPr>
-  </w:style>
-  <w:style w:type="character" w:customStyle="1" w:styleId="OtherTok1">
-    <w:name w:val="OtherTok"/>
-    <w:basedOn w:val="VerbatimChar"/>
-    <w:rPr>
-      <w:color w:val="8F5902"/>
-      <w:sz w:val="24"/>
-      <w:shd w:val="clear" w:color="auto" w:fill="F8F8F8"/>
-    </w:rPr>
-  </w:style>
-  <w:style w:type="character" w:customStyle="1" w:styleId="AlertTok1">
-    <w:name w:val="AlertTok"/>
-    <w:basedOn w:val="VerbatimChar"/>
-    <w:rPr>
-      <w:color w:val="EF2929"/>
-      <w:sz w:val="24"/>
-      <w:shd w:val="clear" w:color="auto" w:fill="F8F8F8"/>
-    </w:rPr>
-  </w:style>
-  <w:style w:type="character" w:customStyle="1" w:styleId="FunctionTok1">
-    <w:name w:val="FunctionTok"/>
-    <w:basedOn w:val="VerbatimChar"/>
-    <w:rPr>
-      <w:color w:val="000000"/>
-      <w:sz w:val="24"/>
-      <w:shd w:val="clear" w:color="auto" w:fill="F8F8F8"/>
-    </w:rPr>
-  </w:style>
-  <w:style w:type="character" w:customStyle="1" w:styleId="RegionMarkerTok1">
-    <w:name w:val="RegionMarkerTok"/>
-    <w:basedOn w:val="VerbatimChar"/>
-    <w:rPr>
-      <w:sz w:val="24"/>
-      <w:shd w:val="clear" w:color="auto" w:fill="F8F8F8"/>
-    </w:rPr>
-  </w:style>
-  <w:style w:type="character" w:customStyle="1" w:styleId="ErrorTok1">
-    <w:name w:val="ErrorTok"/>
-    <w:basedOn w:val="VerbatimChar"/>
-    <w:rPr>
-      <w:b/>
-      <w:sz w:val="24"/>
-      <w:shd w:val="clear" w:color="auto" w:fill="F8F8F8"/>
-    </w:rPr>
-  </w:style>
-  <w:style w:type="character" w:customStyle="1" w:styleId="NormalTok1">
-    <w:name w:val="NormalTok"/>
-    <w:basedOn w:val="VerbatimChar"/>
-    <w:rPr>
-      <w:sz w:val="24"/>
-      <w:shd w:val="clear" w:color="auto" w:fill="F8F8F8"/>
-    </w:rPr>
-  </w:style>
-  <w:style w:type="paragraph" w:styleId="Footer">
-    <w:name w:val="footer"/>
-    <w:basedOn w:val="Normal"/>
-    <w:link w:val="FooterChar"/>
-    <w:rsid w:val="00280A4D"/>
+    <w:rsid w:val="00A26FED"/>
     <w:pPr>
       <w:tabs>
-        <w:tab w:val="center" w:pos="4320"/>
-        <w:tab w:val="right" w:pos="8640"/>
+        <w:tab w:val="center" w:pos="4513"/>
+        <w:tab w:val="right" w:pos="9026"/>
       </w:tabs>
       <w:spacing w:after="0" w:line="240" w:lineRule="auto"/>
     </w:pPr>
   </w:style>
-  <w:style w:type="character" w:customStyle="1" w:styleId="FooterChar">
-    <w:name w:val="Footer Char"/>
+  <w:style w:type="character" w:customStyle="1" w:styleId="HeaderChar">
+    <w:name w:val="Header Char"/>
     <w:basedOn w:val="DefaultParagraphFont"/>
-    <w:link w:val="Footer"/>
-    <w:rsid w:val="00280A4D"/>
+    <w:link w:val="Header"/>
+    <w:rsid w:val="00A26FED"/>
     <w:rPr>
       <w:sz w:val="24"/>
     </w:rPr>
-  </w:style>
-  <w:style w:type="character" w:styleId="PageNumber">
-    <w:name w:val="page number"/>
-    <w:basedOn w:val="DefaultParagraphFont"/>
-    <w:rsid w:val="00280A4D"/>
-  </w:style>
-  <w:style w:type="character" w:styleId="LineNumber">
-    <w:name w:val="line number"/>
-    <w:basedOn w:val="DefaultParagraphFont"/>
-    <w:rsid w:val="00280A4D"/>
   </w:style>
 </w:styles>
 </file>

</xml_diff>